<commit_message>
added some URLs for CV, XSD and mapping file, according to Mike Wilsons reccomendation. However, not all are valid as of today.
</commit_message>
<xml_diff>
--- a/docs/cosmosWP2deliverables/COSMOSD2.4nmrML.docx
+++ b/docs/cosmosWP2deliverables/COSMOSD2.4nmrML.docx
@@ -682,7 +682,13 @@
               <w:rPr>
                 <w:shd w:val="clear" w:color="auto" w:fill="FFFF00"/>
               </w:rPr>
-              <w:t>Wishard</w:t>
+              <w:t>Wishar</w:t>
+            </w:r>
+            <w:r>
+              <w:rPr>
+                <w:shd w:val="clear" w:color="auto" w:fill="FFFF00"/>
+              </w:rPr>
+              <w:t>t</w:t>
             </w:r>
             <w:proofErr w:type="spellEnd"/>
             <w:r>
@@ -13376,6 +13382,167 @@
         <w:t xml:space="preserve"> XML Schema (XSD):</w:t>
       </w:r>
     </w:p>
+    <w:commentRangeStart w:id="65"/>
+    <w:p>
+      <w:pPr>
+        <w:pStyle w:val="rtejustify"/>
+        <w:spacing w:before="0" w:beforeAutospacing="0" w:after="0" w:afterAutospacing="0"/>
+        <w:jc w:val="both"/>
+        <w:rPr>
+          <w:rFonts w:ascii="Arial" w:hAnsi="Arial" w:cs="Arial"/>
+          <w:sz w:val="20"/>
+          <w:szCs w:val="20"/>
+          <w:lang w:val="de-DE"/>
+        </w:rPr>
+      </w:pPr>
+      <w:r>
+        <w:rPr>
+          <w:rFonts w:ascii="Arial" w:hAnsi="Arial" w:cs="Arial"/>
+          <w:sz w:val="20"/>
+          <w:szCs w:val="20"/>
+        </w:rPr>
+        <w:fldChar w:fldCharType="begin"/>
+      </w:r>
+      <w:r>
+        <w:rPr>
+          <w:rFonts w:ascii="Arial" w:hAnsi="Arial" w:cs="Arial"/>
+          <w:sz w:val="20"/>
+          <w:szCs w:val="20"/>
+          <w:lang w:val="de-DE"/>
+        </w:rPr>
+        <w:instrText xml:space="preserve"> HYPERLINK "https://github.com/nmrML/nmrML/blob/master/xml-schemata/nmrML.xsd" </w:instrText>
+      </w:r>
+      <w:r>
+        <w:rPr>
+          <w:rFonts w:ascii="Arial" w:hAnsi="Arial" w:cs="Arial"/>
+          <w:sz w:val="20"/>
+          <w:szCs w:val="20"/>
+        </w:rPr>
+        <w:fldChar w:fldCharType="separate"/>
+      </w:r>
+      <w:r>
+        <w:rPr>
+          <w:rStyle w:val="Hyperlink"/>
+          <w:rFonts w:ascii="Arial" w:eastAsia="Arial" w:hAnsi="Arial" w:cs="Arial"/>
+          <w:sz w:val="20"/>
+          <w:szCs w:val="20"/>
+          <w:lang w:val="de-DE"/>
+        </w:rPr>
+        <w:t>nmrml.org/</w:t>
+      </w:r>
+      <w:proofErr w:type="spellStart"/>
+      <w:r>
+        <w:rPr>
+          <w:rStyle w:val="Hyperlink"/>
+          <w:rFonts w:ascii="Arial" w:eastAsia="Arial" w:hAnsi="Arial" w:cs="Arial"/>
+          <w:sz w:val="20"/>
+          <w:szCs w:val="20"/>
+          <w:lang w:val="de-DE"/>
+        </w:rPr>
+        <w:t>schema</w:t>
+      </w:r>
+      <w:proofErr w:type="spellEnd"/>
+      <w:r>
+        <w:rPr>
+          <w:rStyle w:val="Hyperlink"/>
+          <w:rFonts w:ascii="Arial" w:eastAsia="Arial" w:hAnsi="Arial" w:cs="Arial"/>
+          <w:sz w:val="20"/>
+          <w:szCs w:val="20"/>
+          <w:lang w:val="de-DE"/>
+        </w:rPr>
+        <w:t>/1.0.rc1/</w:t>
+      </w:r>
+      <w:r>
+        <w:rPr>
+          <w:rStyle w:val="Hyperlink"/>
+          <w:rFonts w:ascii="Arial" w:eastAsia="Arial" w:hAnsi="Arial" w:cs="Arial"/>
+          <w:sz w:val="20"/>
+          <w:szCs w:val="20"/>
+          <w:lang w:val="de-DE"/>
+        </w:rPr>
+        <w:t>nmr</w:t>
+      </w:r>
+      <w:r>
+        <w:rPr>
+          <w:rStyle w:val="Hyperlink"/>
+          <w:rFonts w:ascii="Arial" w:eastAsia="Arial" w:hAnsi="Arial" w:cs="Arial"/>
+          <w:sz w:val="20"/>
+          <w:szCs w:val="20"/>
+          <w:lang w:val="de-DE"/>
+        </w:rPr>
+        <w:t>ml</w:t>
+      </w:r>
+      <w:r>
+        <w:rPr>
+          <w:rStyle w:val="Hyperlink"/>
+          <w:rFonts w:ascii="Arial" w:eastAsia="Arial" w:hAnsi="Arial" w:cs="Arial"/>
+          <w:sz w:val="20"/>
+          <w:szCs w:val="20"/>
+          <w:lang w:val="de-DE"/>
+        </w:rPr>
+        <w:t>.xsd</w:t>
+      </w:r>
+      <w:r>
+        <w:rPr>
+          <w:rStyle w:val="Hyperlink"/>
+          <w:rFonts w:ascii="Arial" w:eastAsia="Arial" w:hAnsi="Arial" w:cs="Arial"/>
+          <w:sz w:val="20"/>
+          <w:szCs w:val="20"/>
+        </w:rPr>
+        <w:fldChar w:fldCharType="end"/>
+      </w:r>
+      <w:commentRangeEnd w:id="65"/>
+      <w:r>
+        <w:rPr>
+          <w:rStyle w:val="Kommentarzeichen"/>
+          <w:rFonts w:ascii="Arial" w:eastAsia="Arial" w:hAnsi="Arial" w:cs="Arial"/>
+          <w:color w:val="000000"/>
+          <w:kern w:val="1"/>
+        </w:rPr>
+        <w:commentReference w:id="65"/>
+      </w:r>
+    </w:p>
+    <w:p>
+      <w:pPr>
+        <w:pStyle w:val="rtejustify"/>
+        <w:spacing w:before="0" w:beforeAutospacing="0" w:after="0" w:afterAutospacing="0"/>
+        <w:jc w:val="both"/>
+        <w:rPr>
+          <w:rFonts w:ascii="Arial" w:hAnsi="Arial" w:cs="Arial"/>
+          <w:sz w:val="20"/>
+          <w:szCs w:val="20"/>
+        </w:rPr>
+      </w:pPr>
+      <w:r>
+        <w:rPr>
+          <w:rStyle w:val="Fett"/>
+          <w:rFonts w:ascii="Arial" w:hAnsi="Arial" w:cs="Arial"/>
+          <w:sz w:val="20"/>
+          <w:szCs w:val="20"/>
+        </w:rPr>
+        <w:t xml:space="preserve">The </w:t>
+      </w:r>
+      <w:proofErr w:type="spellStart"/>
+      <w:r>
+        <w:rPr>
+          <w:rStyle w:val="Fett"/>
+          <w:rFonts w:ascii="Arial" w:hAnsi="Arial" w:cs="Arial"/>
+          <w:sz w:val="20"/>
+          <w:szCs w:val="20"/>
+        </w:rPr>
+        <w:t>nmrML</w:t>
+      </w:r>
+      <w:proofErr w:type="spellEnd"/>
+      <w:r>
+        <w:rPr>
+          <w:rStyle w:val="Fett"/>
+          <w:rFonts w:ascii="Arial" w:hAnsi="Arial" w:cs="Arial"/>
+          <w:sz w:val="20"/>
+          <w:szCs w:val="20"/>
+        </w:rPr>
+        <w:t xml:space="preserve"> Controlled Vocabulary (CV):</w:t>
+      </w:r>
+    </w:p>
     <w:p>
       <w:pPr>
         <w:pStyle w:val="rtejustify"/>
@@ -13395,63 +13562,9 @@
             <w:sz w:val="20"/>
             <w:szCs w:val="20"/>
           </w:rPr>
-          <w:t>https://github.com/nmrML/nmrML/blob/master/xml-schemata/nmrML.xsd</w:t>
+          <w:t>nmrml.org/cv/2.0.rc1/</w:t>
         </w:r>
-      </w:hyperlink>
-    </w:p>
-    <w:p>
-      <w:pPr>
-        <w:pStyle w:val="rtejustify"/>
-        <w:spacing w:before="0" w:beforeAutospacing="0" w:after="0" w:afterAutospacing="0"/>
-        <w:jc w:val="both"/>
-        <w:rPr>
-          <w:rFonts w:ascii="Arial" w:hAnsi="Arial" w:cs="Arial"/>
-          <w:sz w:val="20"/>
-          <w:szCs w:val="20"/>
-        </w:rPr>
-      </w:pPr>
-      <w:r>
-        <w:rPr>
-          <w:rStyle w:val="Fett"/>
-          <w:rFonts w:ascii="Arial" w:hAnsi="Arial" w:cs="Arial"/>
-          <w:sz w:val="20"/>
-          <w:szCs w:val="20"/>
-        </w:rPr>
-        <w:t xml:space="preserve">The </w:t>
-      </w:r>
-      <w:proofErr w:type="spellStart"/>
-      <w:r>
-        <w:rPr>
-          <w:rStyle w:val="Fett"/>
-          <w:rFonts w:ascii="Arial" w:hAnsi="Arial" w:cs="Arial"/>
-          <w:sz w:val="20"/>
-          <w:szCs w:val="20"/>
-        </w:rPr>
-        <w:t>nmrML</w:t>
-      </w:r>
-      <w:proofErr w:type="spellEnd"/>
-      <w:r>
-        <w:rPr>
-          <w:rStyle w:val="Fett"/>
-          <w:rFonts w:ascii="Arial" w:hAnsi="Arial" w:cs="Arial"/>
-          <w:sz w:val="20"/>
-          <w:szCs w:val="20"/>
-        </w:rPr>
-        <w:t xml:space="preserve"> Controlled Vocabulary (CV):</w:t>
-      </w:r>
-    </w:p>
-    <w:p>
-      <w:pPr>
-        <w:pStyle w:val="rtejustify"/>
-        <w:spacing w:before="0" w:beforeAutospacing="0" w:after="0" w:afterAutospacing="0"/>
-        <w:jc w:val="both"/>
-        <w:rPr>
-          <w:rFonts w:ascii="Arial" w:hAnsi="Arial" w:cs="Arial"/>
-          <w:sz w:val="20"/>
-          <w:szCs w:val="20"/>
-        </w:rPr>
-      </w:pPr>
-      <w:hyperlink r:id="rId26" w:history="1">
+        <w:proofErr w:type="spellStart"/>
         <w:r>
           <w:rPr>
             <w:rStyle w:val="Hyperlink"/>
@@ -13459,8 +13572,9 @@
             <w:sz w:val="20"/>
             <w:szCs w:val="20"/>
           </w:rPr>
-          <w:t>https://github.com/nmrML/nmrML/blob/master/ontologies/nmrCV.owl</w:t>
+          <w:t>nmrcv.owl</w:t>
         </w:r>
+        <w:proofErr w:type="spellEnd"/>
       </w:hyperlink>
     </w:p>
     <w:p>
@@ -13515,7 +13629,7 @@
           <w:szCs w:val="20"/>
         </w:rPr>
       </w:pPr>
-      <w:hyperlink r:id="rId27" w:history="1">
+      <w:hyperlink r:id="rId26" w:history="1">
         <w:r>
           <w:rPr>
             <w:rStyle w:val="Hyperlink"/>
@@ -13538,7 +13652,8 @@
       <w:r>
         <w:rPr>
           <w:rFonts w:ascii="Arial" w:hAnsi="Arial" w:cs="Arial"/>
-          <w:sz w:val="22"/>
+          <w:sz w:val="20"/>
+          <w:szCs w:val="20"/>
         </w:rPr>
         <w:t xml:space="preserve">&amp; </w:t>
       </w:r>
@@ -13554,7 +13669,7 @@
           <w:szCs w:val="20"/>
         </w:rPr>
       </w:pPr>
-      <w:hyperlink r:id="rId28" w:history="1">
+      <w:hyperlink r:id="rId27" w:history="1">
         <w:r>
           <w:rPr>
             <w:rStyle w:val="Hyperlink"/>
@@ -13568,12 +13683,64 @@
     </w:p>
     <w:p>
       <w:pPr>
+        <w:pStyle w:val="rtejustify"/>
+        <w:spacing w:before="0" w:beforeAutospacing="0" w:after="0" w:afterAutospacing="0"/>
+        <w:jc w:val="both"/>
+        <w:rPr>
+          <w:rFonts w:ascii="Arial" w:hAnsi="Arial" w:cs="Arial"/>
+          <w:sz w:val="20"/>
+          <w:szCs w:val="20"/>
+        </w:rPr>
+      </w:pPr>
+      <w:r>
+        <w:rPr>
+          <w:rStyle w:val="Fett"/>
+          <w:rFonts w:ascii="Arial" w:hAnsi="Arial" w:cs="Arial"/>
+          <w:sz w:val="20"/>
+          <w:szCs w:val="20"/>
+        </w:rPr>
+        <w:t xml:space="preserve">The </w:t>
+      </w:r>
+      <w:r>
+        <w:rPr>
+          <w:rFonts w:ascii="Arial" w:hAnsi="Arial" w:cs="Arial"/>
+          <w:b/>
+          <w:bCs/>
+          <w:sz w:val="20"/>
+          <w:szCs w:val="20"/>
+        </w:rPr>
+        <w:t>CV2XSD mapping file</w:t>
+      </w:r>
+      <w:r>
+        <w:rPr>
+          <w:rStyle w:val="Fett"/>
+          <w:rFonts w:ascii="Arial" w:hAnsi="Arial" w:cs="Arial"/>
+          <w:sz w:val="20"/>
+          <w:szCs w:val="20"/>
+        </w:rPr>
+        <w:t>:</w:t>
+      </w:r>
+    </w:p>
+    <w:p>
+      <w:pPr>
         <w:tabs>
           <w:tab w:val="left" w:pos="300"/>
         </w:tabs>
         <w:spacing w:line="240" w:lineRule="auto"/>
         <w:jc w:val="both"/>
-      </w:pPr>
+        <w:rPr>
+          <w:szCs w:val="20"/>
+        </w:rPr>
+      </w:pPr>
+      <w:hyperlink r:id="rId28" w:history="1">
+        <w:r>
+          <w:rPr>
+            <w:rStyle w:val="Hyperlink"/>
+            <w:szCs w:val="20"/>
+          </w:rPr>
+          <w:t>nmrml.org/schema/1.0.rc1/nmrml-mapping.xml</w:t>
+        </w:r>
+      </w:hyperlink>
     </w:p>
     <w:p>
       <w:pPr>
@@ -13582,151 +13749,7 @@
         </w:tabs>
         <w:spacing w:line="240" w:lineRule="auto"/>
         <w:jc w:val="both"/>
-        <w:rPr>
-          <w:sz w:val="22"/>
-        </w:rPr>
-      </w:pPr>
-      <w:proofErr w:type="spellStart"/>
-      <w:r>
-        <w:rPr>
-          <w:sz w:val="22"/>
-        </w:rPr>
-        <w:t>Browsable</w:t>
-      </w:r>
-      <w:proofErr w:type="spellEnd"/>
-      <w:r>
-        <w:rPr>
-          <w:sz w:val="22"/>
-        </w:rPr>
-        <w:t xml:space="preserve"> </w:t>
-      </w:r>
-      <w:r>
-        <w:rPr>
-          <w:sz w:val="22"/>
-        </w:rPr>
-        <w:t xml:space="preserve">HTML serializations of the XSD and the CV can be found </w:t>
-      </w:r>
-      <w:r>
-        <w:rPr>
-          <w:sz w:val="22"/>
-        </w:rPr>
-        <w:t xml:space="preserve">in the </w:t>
-      </w:r>
-      <w:proofErr w:type="spellStart"/>
-      <w:r>
-        <w:rPr>
-          <w:sz w:val="22"/>
-        </w:rPr>
-        <w:t>github</w:t>
-      </w:r>
-      <w:proofErr w:type="spellEnd"/>
-      <w:r>
-        <w:rPr>
-          <w:sz w:val="22"/>
-        </w:rPr>
-        <w:t xml:space="preserve"> folders </w:t>
-      </w:r>
-      <w:proofErr w:type="spellStart"/>
-      <w:r>
-        <w:rPr>
-          <w:color w:val="auto"/>
-          <w:sz w:val="22"/>
-        </w:rPr>
-        <w:t>nmrML</w:t>
-      </w:r>
-      <w:proofErr w:type="spellEnd"/>
-      <w:r>
-        <w:rPr>
-          <w:color w:val="auto"/>
-          <w:sz w:val="22"/>
-        </w:rPr>
-        <w:t>\docs\</w:t>
-      </w:r>
-      <w:proofErr w:type="spellStart"/>
-      <w:r>
-        <w:rPr>
-          <w:color w:val="auto"/>
-          <w:sz w:val="22"/>
-        </w:rPr>
-        <w:t>SchemaDocumentation</w:t>
-      </w:r>
-      <w:proofErr w:type="spellEnd"/>
-      <w:r>
-        <w:rPr>
-          <w:color w:val="auto"/>
-          <w:sz w:val="22"/>
-        </w:rPr>
-        <w:t>\</w:t>
-      </w:r>
-      <w:proofErr w:type="spellStart"/>
-      <w:r>
-        <w:rPr>
-          <w:color w:val="auto"/>
-          <w:sz w:val="22"/>
-        </w:rPr>
-        <w:t>HTML_Serialisations</w:t>
-      </w:r>
-      <w:proofErr w:type="spellEnd"/>
-      <w:r>
-        <w:rPr>
-          <w:sz w:val="22"/>
-        </w:rPr>
-        <w:t xml:space="preserve"> and </w:t>
-      </w:r>
-      <w:proofErr w:type="spellStart"/>
-      <w:r>
-        <w:rPr>
-          <w:color w:val="auto"/>
-          <w:sz w:val="22"/>
-        </w:rPr>
-        <w:t>nmrML</w:t>
-      </w:r>
-      <w:proofErr w:type="spellEnd"/>
-      <w:r>
-        <w:rPr>
-          <w:color w:val="auto"/>
-          <w:sz w:val="22"/>
-        </w:rPr>
-        <w:t>\docs\</w:t>
-      </w:r>
-      <w:proofErr w:type="spellStart"/>
-      <w:r>
-        <w:rPr>
-          <w:color w:val="auto"/>
-          <w:sz w:val="22"/>
-        </w:rPr>
-        <w:t>CVDocumentation</w:t>
-      </w:r>
-      <w:proofErr w:type="spellEnd"/>
-      <w:r>
-        <w:rPr>
-          <w:color w:val="auto"/>
-          <w:sz w:val="22"/>
-        </w:rPr>
-        <w:t>\</w:t>
-      </w:r>
-      <w:proofErr w:type="spellStart"/>
-      <w:r>
-        <w:rPr>
-          <w:color w:val="auto"/>
-          <w:sz w:val="22"/>
-        </w:rPr>
-        <w:t>OwlDoc</w:t>
-      </w:r>
-      <w:proofErr w:type="spellEnd"/>
-      <w:r>
-        <w:rPr>
-          <w:color w:val="auto"/>
-          <w:sz w:val="22"/>
-        </w:rPr>
-        <w:t xml:space="preserve"> </w:t>
-      </w:r>
-      <w:r>
-        <w:rPr>
-          <w:sz w:val="22"/>
-        </w:rPr>
-        <w:t>respectively.</w:t>
-      </w:r>
+      </w:pPr>
     </w:p>
     <w:p>
       <w:pPr>
@@ -13735,7 +13758,199 @@
         </w:tabs>
         <w:spacing w:line="240" w:lineRule="auto"/>
         <w:jc w:val="both"/>
-      </w:pPr>
+        <w:rPr>
+          <w:sz w:val="22"/>
+        </w:rPr>
+      </w:pPr>
+      <w:proofErr w:type="spellStart"/>
+      <w:r>
+        <w:rPr>
+          <w:sz w:val="22"/>
+        </w:rPr>
+        <w:t>Browsable</w:t>
+      </w:r>
+      <w:proofErr w:type="spellEnd"/>
+      <w:r>
+        <w:rPr>
+          <w:sz w:val="22"/>
+        </w:rPr>
+        <w:t xml:space="preserve"> </w:t>
+      </w:r>
+      <w:r>
+        <w:rPr>
+          <w:sz w:val="22"/>
+        </w:rPr>
+        <w:t xml:space="preserve">HTML serializations of the XSD and the CV can be found </w:t>
+      </w:r>
+      <w:r>
+        <w:rPr>
+          <w:sz w:val="22"/>
+        </w:rPr>
+        <w:t xml:space="preserve">in the </w:t>
+      </w:r>
+      <w:proofErr w:type="spellStart"/>
+      <w:r>
+        <w:rPr>
+          <w:sz w:val="22"/>
+        </w:rPr>
+        <w:t>github</w:t>
+      </w:r>
+      <w:proofErr w:type="spellEnd"/>
+      <w:r>
+        <w:rPr>
+          <w:sz w:val="22"/>
+        </w:rPr>
+        <w:t xml:space="preserve"> folders </w:t>
+      </w:r>
+      <w:proofErr w:type="spellStart"/>
+      <w:r>
+        <w:rPr>
+          <w:color w:val="auto"/>
+          <w:sz w:val="22"/>
+        </w:rPr>
+        <w:t>nmrML</w:t>
+      </w:r>
+      <w:proofErr w:type="spellEnd"/>
+      <w:r>
+        <w:rPr>
+          <w:color w:val="auto"/>
+          <w:sz w:val="22"/>
+        </w:rPr>
+        <w:t>\docs\</w:t>
+      </w:r>
+      <w:proofErr w:type="spellStart"/>
+      <w:r>
+        <w:rPr>
+          <w:color w:val="auto"/>
+          <w:sz w:val="22"/>
+        </w:rPr>
+        <w:t>SchemaDocumentation</w:t>
+      </w:r>
+      <w:proofErr w:type="spellEnd"/>
+      <w:r>
+        <w:rPr>
+          <w:color w:val="auto"/>
+          <w:sz w:val="22"/>
+        </w:rPr>
+        <w:t>\</w:t>
+      </w:r>
+      <w:proofErr w:type="spellStart"/>
+      <w:r>
+        <w:rPr>
+          <w:color w:val="auto"/>
+          <w:sz w:val="22"/>
+        </w:rPr>
+        <w:t>HTML_Serialisations</w:t>
+      </w:r>
+      <w:proofErr w:type="spellEnd"/>
+      <w:r>
+        <w:rPr>
+          <w:sz w:val="22"/>
+        </w:rPr>
+        <w:t xml:space="preserve"> and </w:t>
+      </w:r>
+      <w:proofErr w:type="spellStart"/>
+      <w:r>
+        <w:rPr>
+          <w:color w:val="auto"/>
+          <w:sz w:val="22"/>
+        </w:rPr>
+        <w:t>nmrML</w:t>
+      </w:r>
+      <w:proofErr w:type="spellEnd"/>
+      <w:r>
+        <w:rPr>
+          <w:color w:val="auto"/>
+          <w:sz w:val="22"/>
+        </w:rPr>
+        <w:t>\docs\</w:t>
+      </w:r>
+      <w:proofErr w:type="spellStart"/>
+      <w:r>
+        <w:rPr>
+          <w:color w:val="auto"/>
+          <w:sz w:val="22"/>
+        </w:rPr>
+        <w:t>CVDocumentation</w:t>
+      </w:r>
+      <w:proofErr w:type="spellEnd"/>
+      <w:r>
+        <w:rPr>
+          <w:color w:val="auto"/>
+          <w:sz w:val="22"/>
+        </w:rPr>
+        <w:t>\</w:t>
+      </w:r>
+      <w:proofErr w:type="spellStart"/>
+      <w:r>
+        <w:rPr>
+          <w:color w:val="auto"/>
+          <w:sz w:val="22"/>
+        </w:rPr>
+        <w:t>OwlDoc</w:t>
+      </w:r>
+      <w:proofErr w:type="spellEnd"/>
+      <w:r>
+        <w:rPr>
+          <w:color w:val="auto"/>
+          <w:sz w:val="22"/>
+        </w:rPr>
+        <w:t xml:space="preserve"> </w:t>
+      </w:r>
+      <w:r>
+        <w:rPr>
+          <w:sz w:val="22"/>
+        </w:rPr>
+        <w:t>respectively</w:t>
+      </w:r>
+      <w:r>
+        <w:rPr>
+          <w:sz w:val="22"/>
+        </w:rPr>
+        <w:t>,</w:t>
+      </w:r>
+      <w:r>
+        <w:rPr>
+          <w:sz w:val="22"/>
+        </w:rPr>
+        <w:t xml:space="preserve"> or on the webpages </w:t>
+      </w:r>
+      <w:hyperlink r:id="rId29" w:history="1">
+        <w:r>
+          <w:rPr>
+            <w:rStyle w:val="Hyperlink"/>
+            <w:sz w:val="22"/>
+          </w:rPr>
+          <w:t>nmrml.org/schema/1.0.rc1/doc</w:t>
+        </w:r>
+      </w:hyperlink>
+      <w:r>
+        <w:rPr>
+          <w:sz w:val="22"/>
+        </w:rPr>
+        <w:t xml:space="preserve"> and </w:t>
+      </w:r>
+      <w:hyperlink r:id="rId30" w:history="1">
+        <w:r>
+          <w:rPr>
+            <w:rStyle w:val="Hyperlink"/>
+            <w:sz w:val="22"/>
+          </w:rPr>
+          <w:t>nmrml.org/cv/1.0.rc1/doc</w:t>
+        </w:r>
+      </w:hyperlink>
+      <w:r>
+        <w:rPr>
+          <w:sz w:val="22"/>
+        </w:rPr>
+        <w:t xml:space="preserve"> respectively</w:t>
+      </w:r>
+      <w:r>
+        <w:rPr>
+          <w:sz w:val="22"/>
+        </w:rPr>
+        <w:t>.</w:t>
+      </w:r>
     </w:p>
     <w:p>
       <w:pPr>
@@ -13745,6 +13960,15 @@
         <w:spacing w:line="240" w:lineRule="auto"/>
         <w:jc w:val="both"/>
       </w:pPr>
+    </w:p>
+    <w:p>
+      <w:pPr>
+        <w:tabs>
+          <w:tab w:val="left" w:pos="300"/>
+        </w:tabs>
+        <w:spacing w:line="240" w:lineRule="auto"/>
+        <w:jc w:val="both"/>
+      </w:pPr>
       <w:proofErr w:type="spellStart"/>
       <w:r>
         <w:rPr>
@@ -13771,7 +13995,7 @@
         </w:rPr>
         <w:tab/>
       </w:r>
-      <w:hyperlink r:id="rId29" w:history="1">
+      <w:hyperlink r:id="rId31" w:history="1">
         <w:r>
           <w:rPr>
             <w:rStyle w:val="Hyperlink"/>
@@ -13800,7 +14024,7 @@
         </w:rPr>
         <w:tab/>
       </w:r>
-      <w:hyperlink r:id="rId30" w:history="1">
+      <w:hyperlink r:id="rId32" w:history="1">
         <w:r>
           <w:rPr>
             <w:rStyle w:val="Hyperlink"/>
@@ -13845,7 +14069,7 @@
         </w:rPr>
         <w:tab/>
       </w:r>
-      <w:hyperlink r:id="rId31" w:history="1">
+      <w:hyperlink r:id="rId33" w:history="1">
         <w:r>
           <w:rPr>
             <w:rStyle w:val="Hyperlink"/>
@@ -13890,7 +14114,7 @@
         </w:rPr>
         <w:tab/>
       </w:r>
-      <w:hyperlink r:id="rId32" w:history="1">
+      <w:hyperlink r:id="rId34" w:history="1">
         <w:r>
           <w:rPr>
             <w:rStyle w:val="Hyperlink"/>
@@ -13940,7 +14164,7 @@
         </w:rPr>
         <w:tab/>
       </w:r>
-      <w:hyperlink r:id="rId33" w:history="1">
+      <w:hyperlink r:id="rId35" w:history="1">
         <w:r>
           <w:rPr>
             <w:rStyle w:val="Hyperlink"/>
@@ -13954,15 +14178,15 @@
         <w:pStyle w:val="berschrift3"/>
         <w:jc w:val="both"/>
       </w:pPr>
-      <w:bookmarkStart w:id="65" w:name="h.qcv53obhavxa"/>
-      <w:bookmarkStart w:id="66" w:name="_Toc371427907"/>
-      <w:bookmarkEnd w:id="65"/>
+      <w:bookmarkStart w:id="67" w:name="h.qcv53obhavxa"/>
+      <w:bookmarkStart w:id="68" w:name="_Toc371427907"/>
+      <w:bookmarkEnd w:id="67"/>
       <w:r>
         <w:t>Example implementations</w:t>
       </w:r>
-      <w:bookmarkStart w:id="67" w:name="h.ia6spdh4fg5x"/>
-      <w:bookmarkEnd w:id="66"/>
-      <w:bookmarkEnd w:id="67"/>
+      <w:bookmarkStart w:id="69" w:name="h.ia6spdh4fg5x"/>
+      <w:bookmarkEnd w:id="68"/>
+      <w:bookmarkEnd w:id="69"/>
     </w:p>
     <w:p>
       <w:pPr>
@@ -13975,6 +14199,7 @@
         <w:rPr>
           <w:sz w:val="22"/>
         </w:rPr>
+        <w:lastRenderedPageBreak/>
         <w:t>We c</w:t>
       </w:r>
       <w:r>
@@ -14107,7 +14332,7 @@
         </w:rPr>
         <w:t xml:space="preserve"> </w:t>
       </w:r>
-      <w:hyperlink r:id="rId34" w:history="1">
+      <w:hyperlink r:id="rId36" w:history="1">
         <w:r>
           <w:rPr>
             <w:rStyle w:val="Hyperlink"/>
@@ -14148,7 +14373,7 @@
         </w:rPr>
         <w:t xml:space="preserve">generated via Oxygen as described at </w:t>
       </w:r>
-      <w:hyperlink r:id="rId35" w:history="1">
+      <w:hyperlink r:id="rId37" w:history="1">
         <w:r>
           <w:rPr>
             <w:rStyle w:val="Hyperlink"/>
@@ -14242,7 +14467,7 @@
         </w:rPr>
         <w:t>An example was created from a reference spectrum obtained from HMDB (</w:t>
       </w:r>
-      <w:hyperlink r:id="rId36" w:history="1">
+      <w:hyperlink r:id="rId38" w:history="1">
         <w:r>
           <w:rPr>
             <w:rStyle w:val="Hyperlink"/>
@@ -14341,10 +14566,10 @@
         </w:tabs>
         <w:spacing w:before="360" w:after="80" w:line="276" w:lineRule="auto"/>
       </w:pPr>
-      <w:bookmarkStart w:id="68" w:name="h.lqs1cvrubwhh"/>
-      <w:bookmarkStart w:id="69" w:name="_Toc370369508"/>
-      <w:bookmarkStart w:id="70" w:name="_Toc371427908"/>
-      <w:bookmarkEnd w:id="68"/>
+      <w:bookmarkStart w:id="70" w:name="h.lqs1cvrubwhh"/>
+      <w:bookmarkStart w:id="71" w:name="_Toc370369508"/>
+      <w:bookmarkStart w:id="72" w:name="_Toc371427908"/>
+      <w:bookmarkEnd w:id="70"/>
       <w:r>
         <w:rPr>
           <w:i w:val="0"/>
@@ -14353,8 +14578,8 @@
         </w:rPr>
         <w:t>Next steps</w:t>
       </w:r>
-      <w:bookmarkEnd w:id="69"/>
-      <w:bookmarkEnd w:id="70"/>
+      <w:bookmarkEnd w:id="71"/>
+      <w:bookmarkEnd w:id="72"/>
     </w:p>
     <w:p>
       <w:pPr>
@@ -14928,10 +15153,10 @@
           <w:sz w:val="22"/>
         </w:rPr>
       </w:pPr>
-      <w:bookmarkStart w:id="71" w:name="h.mkee38vq2yqz"/>
-      <w:bookmarkStart w:id="72" w:name="_Toc370369509"/>
-      <w:bookmarkStart w:id="73" w:name="_Toc371427909"/>
-      <w:bookmarkEnd w:id="71"/>
+      <w:bookmarkStart w:id="73" w:name="h.mkee38vq2yqz"/>
+      <w:bookmarkStart w:id="74" w:name="_Toc370369509"/>
+      <w:bookmarkStart w:id="75" w:name="_Toc371427909"/>
+      <w:bookmarkEnd w:id="73"/>
       <w:r>
         <w:rPr>
           <w:color w:val="000000"/>
@@ -14947,8 +15172,8 @@
         <w:tab/>
         <w:t>Publications</w:t>
       </w:r>
-      <w:bookmarkEnd w:id="72"/>
-      <w:bookmarkEnd w:id="73"/>
+      <w:bookmarkEnd w:id="74"/>
+      <w:bookmarkEnd w:id="75"/>
     </w:p>
     <w:p>
       <w:pPr>
@@ -14959,13 +15184,14 @@
         <w:ind w:left="361"/>
         <w:jc w:val="both"/>
       </w:pPr>
-      <w:bookmarkStart w:id="74" w:name="h.3rdcrjn"/>
-      <w:bookmarkEnd w:id="74"/>
+      <w:bookmarkStart w:id="76" w:name="h.3rdcrjn"/>
+      <w:bookmarkEnd w:id="76"/>
       <w:proofErr w:type="spellStart"/>
       <w:r>
         <w:rPr>
           <w:sz w:val="22"/>
         </w:rPr>
+        <w:lastRenderedPageBreak/>
         <w:t>Schober</w:t>
       </w:r>
       <w:proofErr w:type="spellEnd"/>
@@ -15008,15 +15234,7 @@
           <w:b/>
           <w:sz w:val="22"/>
         </w:rPr>
-        <w:t xml:space="preserve">Ontological analysis of controlled vocabularies used in PSI/MSI supported XML </w:t>
-      </w:r>
-      <w:r>
-        <w:rPr>
-          <w:b/>
-          <w:sz w:val="22"/>
-        </w:rPr>
-        <w:lastRenderedPageBreak/>
-        <w:t>standards</w:t>
+        <w:t>Ontological analysis of controlled vocabularies used in PSI/MSI supported XML standards</w:t>
       </w:r>
       <w:r>
         <w:rPr>
@@ -15129,7 +15347,7 @@
         </w:rPr>
         <w:t>.), Koblenz, Germany, 16.–20. September 2013, p. 1875-1888,</w:t>
       </w:r>
-      <w:hyperlink r:id="rId37" w:history="1">
+      <w:hyperlink r:id="rId39" w:history="1">
         <w:r>
           <w:rPr>
             <w:rStyle w:val="Hyperlink"/>
@@ -15137,7 +15355,7 @@
           <w:t xml:space="preserve"> </w:t>
         </w:r>
       </w:hyperlink>
-      <w:hyperlink r:id="rId38" w:history="1">
+      <w:hyperlink r:id="rId40" w:history="1">
         <w:r>
           <w:rPr>
             <w:rStyle w:val="Hyperlink"/>
@@ -15177,9 +15395,9 @@
         </w:rPr>
         <w:t>paper ?</w:t>
       </w:r>
-      <w:bookmarkStart w:id="75" w:name="h.kote87kvdi52"/>
-      <w:bookmarkStart w:id="76" w:name="_Toc370369510"/>
-      <w:bookmarkEnd w:id="75"/>
+      <w:bookmarkStart w:id="77" w:name="h.kote87kvdi52"/>
+      <w:bookmarkStart w:id="78" w:name="_Toc370369510"/>
+      <w:bookmarkEnd w:id="77"/>
       <w:proofErr w:type="gramEnd"/>
     </w:p>
     <w:p>
@@ -15189,7 +15407,7 @@
           <w:sz w:val="22"/>
         </w:rPr>
       </w:pPr>
-      <w:bookmarkStart w:id="77" w:name="_Toc371427910"/>
+      <w:bookmarkStart w:id="79" w:name="_Toc371427910"/>
       <w:r>
         <w:t>5</w:t>
       </w:r>
@@ -15197,8 +15415,8 @@
         <w:tab/>
         <w:t>Delivery and schedule</w:t>
       </w:r>
-      <w:bookmarkEnd w:id="76"/>
-      <w:bookmarkEnd w:id="77"/>
+      <w:bookmarkEnd w:id="78"/>
+      <w:bookmarkEnd w:id="79"/>
     </w:p>
     <w:p>
       <w:pPr>
@@ -15256,10 +15474,10 @@
           <w:sz w:val="22"/>
         </w:rPr>
       </w:pPr>
-      <w:bookmarkStart w:id="78" w:name="h.27gl0bclclkz"/>
-      <w:bookmarkStart w:id="79" w:name="_Toc370369511"/>
-      <w:bookmarkStart w:id="80" w:name="_Toc371427911"/>
-      <w:bookmarkEnd w:id="78"/>
+      <w:bookmarkStart w:id="80" w:name="h.27gl0bclclkz"/>
+      <w:bookmarkStart w:id="81" w:name="_Toc370369511"/>
+      <w:bookmarkStart w:id="82" w:name="_Toc371427911"/>
+      <w:bookmarkEnd w:id="80"/>
       <w:r>
         <w:t>6</w:t>
       </w:r>
@@ -15267,8 +15485,8 @@
         <w:tab/>
         <w:t>Adjustments made</w:t>
       </w:r>
-      <w:bookmarkEnd w:id="79"/>
-      <w:bookmarkEnd w:id="80"/>
+      <w:bookmarkEnd w:id="81"/>
+      <w:bookmarkEnd w:id="82"/>
     </w:p>
     <w:p>
       <w:pPr>
@@ -15289,10 +15507,10 @@
       <w:pPr>
         <w:pStyle w:val="berschrift1"/>
       </w:pPr>
-      <w:bookmarkStart w:id="81" w:name="h.n5wd1vczydh4"/>
-      <w:bookmarkStart w:id="82" w:name="_Toc370369512"/>
-      <w:bookmarkStart w:id="83" w:name="_Toc371427912"/>
-      <w:bookmarkEnd w:id="81"/>
+      <w:bookmarkStart w:id="83" w:name="h.n5wd1vczydh4"/>
+      <w:bookmarkStart w:id="84" w:name="_Toc370369512"/>
+      <w:bookmarkStart w:id="85" w:name="_Toc371427912"/>
+      <w:bookmarkEnd w:id="83"/>
       <w:r>
         <w:t>7</w:t>
       </w:r>
@@ -15300,8 +15518,8 @@
         <w:tab/>
         <w:t>Efforts for this deliverable</w:t>
       </w:r>
-      <w:bookmarkEnd w:id="82"/>
-      <w:bookmarkEnd w:id="83"/>
+      <w:bookmarkEnd w:id="84"/>
+      <w:bookmarkEnd w:id="85"/>
     </w:p>
     <w:p/>
     <w:tbl>
@@ -15609,16 +15827,16 @@
             <w:pPr>
               <w:spacing w:before="120" w:after="120" w:line="360" w:lineRule="auto"/>
             </w:pPr>
-            <w:commentRangeStart w:id="84"/>
+            <w:commentRangeStart w:id="86"/>
             <w:r>
               <w:t xml:space="preserve"> </w:t>
             </w:r>
-            <w:commentRangeEnd w:id="84"/>
+            <w:commentRangeEnd w:id="86"/>
             <w:r>
               <w:rPr>
                 <w:rStyle w:val="Kommentarzeichen"/>
               </w:rPr>
-              <w:commentReference w:id="84"/>
+              <w:commentReference w:id="86"/>
             </w:r>
           </w:p>
         </w:tc>
@@ -15766,15 +15984,15 @@
           <w:sz w:val="22"/>
         </w:rPr>
       </w:pPr>
-      <w:bookmarkStart w:id="85" w:name="h.pzvamduqb01a"/>
-      <w:bookmarkStart w:id="86" w:name="_Toc370369513"/>
-      <w:bookmarkStart w:id="87" w:name="_Toc371427913"/>
-      <w:bookmarkEnd w:id="85"/>
+      <w:bookmarkStart w:id="87" w:name="h.pzvamduqb01a"/>
+      <w:bookmarkStart w:id="88" w:name="_Toc370369513"/>
+      <w:bookmarkStart w:id="89" w:name="_Toc371427913"/>
+      <w:bookmarkEnd w:id="87"/>
       <w:r>
         <w:t>Appendices</w:t>
       </w:r>
-      <w:bookmarkEnd w:id="86"/>
-      <w:bookmarkEnd w:id="87"/>
+      <w:bookmarkEnd w:id="88"/>
+      <w:bookmarkEnd w:id="89"/>
     </w:p>
     <w:p>
       <w:pPr>
@@ -16098,7 +16316,14 @@
         <w:rPr>
           <w:sz w:val="22"/>
         </w:rPr>
-        <w:t xml:space="preserve"> will merge the owl files physically rather than importing the </w:t>
+        <w:t xml:space="preserve"> will merge the owl files physically rather </w:t>
+      </w:r>
+      <w:r>
+        <w:rPr>
+          <w:sz w:val="22"/>
+        </w:rPr>
+        <w:lastRenderedPageBreak/>
+        <w:t xml:space="preserve">than importing the </w:t>
       </w:r>
       <w:proofErr w:type="spellStart"/>
       <w:r>
@@ -16147,7 +16372,6 @@
         <w:rPr>
           <w:sz w:val="22"/>
         </w:rPr>
-        <w:lastRenderedPageBreak/>
         <w:t>v.8</w:t>
       </w:r>
       <w:proofErr w:type="gramEnd"/>
@@ -16986,6 +17210,7 @@
         <w:rPr>
           <w:sz w:val="22"/>
         </w:rPr>
+        <w:lastRenderedPageBreak/>
         <w:t>v1.7</w:t>
       </w:r>
       <w:proofErr w:type="gramEnd"/>
@@ -17041,14 +17266,13 @@
         <w:spacing w:before="240"/>
         <w:jc w:val="both"/>
       </w:pPr>
-      <w:bookmarkStart w:id="88" w:name="h.2gqj11uni93f"/>
-      <w:bookmarkEnd w:id="88"/>
+      <w:bookmarkStart w:id="90" w:name="h.2gqj11uni93f"/>
+      <w:bookmarkEnd w:id="90"/>
       <w:r>
         <w:rPr>
           <w:b/>
           <w:sz w:val="22"/>
         </w:rPr>
-        <w:lastRenderedPageBreak/>
         <w:t>CV Issues</w:t>
       </w:r>
     </w:p>
@@ -17162,15 +17386,15 @@
       <w:pPr>
         <w:pStyle w:val="berschrift1"/>
       </w:pPr>
-      <w:bookmarkStart w:id="89" w:name="h.xkvey1kvadxr"/>
-      <w:bookmarkStart w:id="90" w:name="_Toc370369514"/>
-      <w:bookmarkStart w:id="91" w:name="_Toc371427914"/>
-      <w:bookmarkEnd w:id="89"/>
+      <w:bookmarkStart w:id="91" w:name="h.xkvey1kvadxr"/>
+      <w:bookmarkStart w:id="92" w:name="_Toc370369514"/>
+      <w:bookmarkStart w:id="93" w:name="_Toc371427914"/>
+      <w:bookmarkEnd w:id="91"/>
       <w:r>
         <w:t>Background information</w:t>
       </w:r>
-      <w:bookmarkEnd w:id="90"/>
-      <w:bookmarkEnd w:id="91"/>
+      <w:bookmarkEnd w:id="92"/>
+      <w:bookmarkEnd w:id="93"/>
     </w:p>
     <w:p>
       <w:pPr>
@@ -17404,15 +17628,7 @@
               <w:rPr>
                 <w:sz w:val="22"/>
               </w:rPr>
-              <w:t>multi</w:t>
-            </w:r>
-            <w:bookmarkStart w:id="92" w:name="_GoBack"/>
-            <w:bookmarkEnd w:id="92"/>
-            <w:r>
-              <w:rPr>
-                <w:sz w:val="22"/>
-              </w:rPr>
-              <w:t>ple international</w:t>
+              <w:t>multiple international</w:t>
             </w:r>
             <w:r>
               <w:rPr>
@@ -18445,6 +18661,7 @@
                 <w:sz w:val="22"/>
                 <w:shd w:val="clear" w:color="auto" w:fill="FFFF00"/>
               </w:rPr>
+              <w:lastRenderedPageBreak/>
               <w:t>Insert objective 2</w:t>
             </w:r>
           </w:p>
@@ -18484,6 +18701,7 @@
                 <w:b/>
                 <w:sz w:val="22"/>
               </w:rPr>
+              <w:lastRenderedPageBreak/>
               <w:t>Description of work and role of participants</w:t>
             </w:r>
           </w:p>
@@ -18502,7 +18720,6 @@
                 <w:sz w:val="22"/>
                 <w:shd w:val="clear" w:color="auto" w:fill="FFFF00"/>
               </w:rPr>
-              <w:lastRenderedPageBreak/>
               <w:t>Insert WP description, tasks etc.</w:t>
             </w:r>
           </w:p>
@@ -18532,7 +18749,6 @@
                 <w:b/>
                 <w:sz w:val="22"/>
               </w:rPr>
-              <w:lastRenderedPageBreak/>
               <w:t>Deliverables</w:t>
             </w:r>
           </w:p>
@@ -18891,8 +19107,8 @@
       </w:pPr>
     </w:p>
     <w:sectPr>
-      <w:headerReference w:type="default" r:id="rId39"/>
-      <w:footerReference w:type="default" r:id="rId40"/>
+      <w:headerReference w:type="default" r:id="rId41"/>
+      <w:footerReference w:type="default" r:id="rId42"/>
       <w:type w:val="continuous"/>
       <w:pgSz w:w="11906" w:h="16838"/>
       <w:pgMar w:top="1440" w:right="1440" w:bottom="1440" w:left="2234" w:header="720" w:footer="720" w:gutter="0"/>
@@ -18910,6 +19126,9 @@
     <w:p>
       <w:pPr>
         <w:pStyle w:val="Kommentartext"/>
+        <w:rPr>
+          <w:lang w:val="de-DE"/>
+        </w:rPr>
       </w:pPr>
       <w:r>
         <w:rPr>
@@ -18917,20 +19136,24 @@
         </w:rPr>
         <w:annotationRef/>
       </w:r>
-      <w:proofErr w:type="spellStart"/>
-      <w:r>
-        <w:t>Hao</w:t>
-      </w:r>
-      <w:proofErr w:type="spellEnd"/>
-      <w:r>
-        <w:t xml:space="preserve"> et al. 2012</w:t>
+      <w:r>
+        <w:rPr>
+          <w:lang w:val="de-DE"/>
+        </w:rPr>
+        <w:t>Hao et al. 2012</w:t>
       </w:r>
     </w:p>
     <w:p>
       <w:pPr>
         <w:pStyle w:val="Kommentartext"/>
-      </w:pPr>
-      <w:r>
+        <w:rPr>
+          <w:lang w:val="de-DE"/>
+        </w:rPr>
+      </w:pPr>
+      <w:r>
+        <w:rPr>
+          <w:lang w:val="de-DE"/>
+        </w:rPr>
         <w:t>Lewis et al; 2009</w:t>
       </w:r>
     </w:p>
@@ -18939,6 +19162,9 @@
     <w:p>
       <w:pPr>
         <w:pStyle w:val="Kommentartext"/>
+        <w:rPr>
+          <w:lang w:val="de-DE"/>
+        </w:rPr>
       </w:pPr>
       <w:r>
         <w:rPr>
@@ -18949,6 +19175,7 @@
       <w:r>
         <w:rPr>
           <w:sz w:val="22"/>
+          <w:lang w:val="de-DE"/>
         </w:rPr>
         <w:t>Klein et al. 2013</w:t>
       </w:r>
@@ -18993,7 +19220,44 @@
       </w:r>
     </w:p>
   </w:comment>
-  <w:comment w:id="84" w:author="dschober" w:date="2013-11-05T16:50:00Z" w:initials="d">
+  <w:comment w:id="65" w:author="dschober" w:date="2013-11-06T14:34:00Z" w:initials="d">
+    <w:p>
+      <w:pPr>
+        <w:pStyle w:val="Kommentartext"/>
+      </w:pPr>
+      <w:r>
+        <w:rPr>
+          <w:rStyle w:val="Kommentarzeichen"/>
+        </w:rPr>
+        <w:annotationRef/>
+      </w:r>
+      <w:r>
+        <w:t>Mike</w:t>
+      </w:r>
+      <w:r>
+        <w:t>,</w:t>
+      </w:r>
+      <w:bookmarkStart w:id="66" w:name="_GoBack"/>
+      <w:bookmarkEnd w:id="66"/>
+      <w:r>
+        <w:t xml:space="preserve"> are these URLs correct ? Can’t we have </w:t>
+      </w:r>
+      <w:proofErr w:type="spellStart"/>
+      <w:r>
+        <w:t>CamelCase</w:t>
+      </w:r>
+      <w:proofErr w:type="spellEnd"/>
+      <w:r>
+        <w:t xml:space="preserve"> in these file </w:t>
+      </w:r>
+      <w:proofErr w:type="gramStart"/>
+      <w:r>
+        <w:t>names ?</w:t>
+      </w:r>
+      <w:proofErr w:type="gramEnd"/>
+    </w:p>
+  </w:comment>
+  <w:comment w:id="86" w:author="dschober" w:date="2013-11-05T16:50:00Z" w:initials="d">
     <w:p>
       <w:pPr>
         <w:pStyle w:val="Kommentartext"/>
@@ -19024,6 +19288,7 @@
   <w15:commentEx w15:paraId="39F9FD94" w15:done="0"/>
   <w15:commentEx w15:paraId="4681D9E7" w15:done="0"/>
   <w15:commentEx w15:paraId="7E91432A" w15:done="0"/>
+  <w15:commentEx w15:paraId="6FEF4C6F" w15:done="0"/>
   <w15:commentEx w15:paraId="25CA90B4" w15:done="0"/>
 </w15:commentsEx>
 </file>
@@ -19169,7 +19434,7 @@
       <w:rPr>
         <w:noProof/>
       </w:rPr>
-      <w:t>21</w:t>
+      <w:t>23</w:t>
     </w:r>
     <w:r>
       <w:fldChar w:fldCharType="end"/>
@@ -21706,7 +21971,6 @@
   <w:style w:type="character" w:default="1" w:styleId="Absatz-Standardschriftart">
     <w:name w:val="Default Paragraph Font"/>
     <w:uiPriority w:val="1"/>
-    <w:semiHidden/>
     <w:unhideWhenUsed/>
   </w:style>
   <w:style w:type="table" w:default="1" w:styleId="NormaleTabelle">
@@ -22399,7 +22663,7 @@
 </file>
 
 <file path=customXml/itemProps1.xml><?xml version="1.0" encoding="utf-8"?>
-<ds:datastoreItem xmlns:ds="http://schemas.openxmlformats.org/officeDocument/2006/customXml" ds:itemID="{DDCD3D96-17FC-4872-8E6B-8AF49ECA5786}">
+<ds:datastoreItem xmlns:ds="http://schemas.openxmlformats.org/officeDocument/2006/customXml" ds:itemID="{08B23319-7223-43D3-A016-D8F91142AC1E}">
   <ds:schemaRefs>
     <ds:schemaRef ds:uri="http://schemas.openxmlformats.org/officeDocument/2006/bibliography"/>
   </ds:schemaRefs>

</xml_diff>

<commit_message>
corrected PM of UOXF to .8
</commit_message>
<xml_diff>
--- a/docs/cosmosWP2deliverables/COSMOSD2.4nmrML.docx
+++ b/docs/cosmosWP2deliverables/COSMOSD2.4nmrML.docx
@@ -746,8 +746,6 @@
             <w:t>Content</w:t>
           </w:r>
         </w:p>
-        <w:bookmarkStart w:id="3" w:name="_GoBack"/>
-        <w:bookmarkEnd w:id="3"/>
         <w:p>
           <w:pPr>
             <w:pStyle w:val="Verzeichnis1"/>
@@ -2343,10 +2341,10 @@
           <w:sz w:val="22"/>
         </w:rPr>
       </w:pPr>
-      <w:bookmarkStart w:id="4" w:name="h.4q072v99x1um"/>
-      <w:bookmarkStart w:id="5" w:name="_Toc370369498"/>
-      <w:bookmarkStart w:id="6" w:name="_Toc372121995"/>
-      <w:bookmarkEnd w:id="4"/>
+      <w:bookmarkStart w:id="3" w:name="h.4q072v99x1um"/>
+      <w:bookmarkStart w:id="4" w:name="_Toc370369498"/>
+      <w:bookmarkStart w:id="5" w:name="_Toc372121995"/>
+      <w:bookmarkEnd w:id="3"/>
       <w:r>
         <w:lastRenderedPageBreak/>
         <w:t>1</w:t>
@@ -2355,218 +2353,218 @@
         <w:tab/>
         <w:t>Executive summary</w:t>
       </w:r>
+      <w:bookmarkEnd w:id="4"/>
       <w:bookmarkEnd w:id="5"/>
+    </w:p>
+    <w:p>
+      <w:pPr>
+        <w:spacing w:line="240" w:lineRule="auto"/>
+        <w:jc w:val="both"/>
+        <w:rPr>
+          <w:sz w:val="22"/>
+        </w:rPr>
+      </w:pPr>
+      <w:r>
+        <w:rPr>
+          <w:sz w:val="22"/>
+        </w:rPr>
+        <w:t>Nuclear magnetic resonance (</w:t>
+      </w:r>
+      <w:r>
+        <w:rPr>
+          <w:sz w:val="22"/>
+        </w:rPr>
+        <w:t>NMR</w:t>
+      </w:r>
+      <w:r>
+        <w:rPr>
+          <w:sz w:val="22"/>
+        </w:rPr>
+        <w:t>)</w:t>
+      </w:r>
+      <w:r>
+        <w:rPr>
+          <w:sz w:val="22"/>
+        </w:rPr>
+        <w:t xml:space="preserve"> </w:t>
+      </w:r>
+      <w:r>
+        <w:rPr>
+          <w:sz w:val="22"/>
+        </w:rPr>
+        <w:t xml:space="preserve">spectroscopy </w:t>
+      </w:r>
+      <w:r>
+        <w:rPr>
+          <w:sz w:val="22"/>
+        </w:rPr>
+        <w:t>is an important analytical method in metabolomics experiments. The instrument vendors typically provide the software to process the vendor specific data. Alternative data analysis software needs to put considerable efforts into reading and writing these specific vendor formats. Currently existing standard data formats such as the JCAMP family</w:t>
+      </w:r>
+      <w:r>
+        <w:rPr>
+          <w:rStyle w:val="Endnotenzeichen"/>
+          <w:sz w:val="22"/>
+        </w:rPr>
+        <w:endnoteReference w:id="1"/>
+      </w:r>
+      <w:r>
+        <w:rPr>
+          <w:sz w:val="22"/>
+        </w:rPr>
+        <w:t xml:space="preserve"> have several drawbacks, especially in metabolomics applications.</w:t>
+      </w:r>
+    </w:p>
+    <w:p>
+      <w:pPr>
+        <w:spacing w:line="240" w:lineRule="auto"/>
+        <w:jc w:val="both"/>
+        <w:rPr>
+          <w:sz w:val="22"/>
+        </w:rPr>
+      </w:pPr>
+      <w:r>
+        <w:rPr>
+          <w:sz w:val="22"/>
+        </w:rPr>
+        <w:t xml:space="preserve">In this deliverable D 2.4 we have coordinated efforts from </w:t>
+      </w:r>
+      <w:r>
+        <w:rPr>
+          <w:sz w:val="22"/>
+        </w:rPr>
+        <w:t>multiple international</w:t>
+      </w:r>
+      <w:r>
+        <w:rPr>
+          <w:sz w:val="22"/>
+        </w:rPr>
+        <w:t xml:space="preserve"> groups who are working in NMR and metabolomics related software to design and establish </w:t>
+      </w:r>
+      <w:r>
+        <w:rPr>
+          <w:sz w:val="22"/>
+        </w:rPr>
+        <w:t>a vendor agnostic</w:t>
+      </w:r>
+      <w:r>
+        <w:rPr>
+          <w:sz w:val="22"/>
+        </w:rPr>
+        <w:t xml:space="preserve"> nmrML data format, based on the experience with the PSI (Proteomics Standards Initiative)</w:t>
+      </w:r>
+      <w:r>
+        <w:rPr>
+          <w:rStyle w:val="Endnotenzeichen"/>
+          <w:sz w:val="22"/>
+        </w:rPr>
+        <w:endnoteReference w:id="2"/>
+      </w:r>
+      <w:r>
+        <w:rPr>
+          <w:sz w:val="22"/>
+        </w:rPr>
+        <w:t xml:space="preserve"> mzML</w:t>
+      </w:r>
+      <w:r>
+        <w:rPr>
+          <w:rStyle w:val="Endnotenzeichen"/>
+          <w:sz w:val="22"/>
+        </w:rPr>
+        <w:endnoteReference w:id="3"/>
+      </w:r>
+      <w:r>
+        <w:rPr>
+          <w:sz w:val="22"/>
+        </w:rPr>
+        <w:t xml:space="preserve"> format for mass spectrometry</w:t>
+      </w:r>
+      <w:r>
+        <w:rPr>
+          <w:sz w:val="22"/>
+        </w:rPr>
+        <w:t>. As a result, the standards development work package (COSMOS WP2) here delivers the essential exchange standard for NMR-based metabolomics raw data. After the formulation of UML use case diagrams for the nmrML core specification, we agreed upon design principles (technical and content-wise) and the overall development setup. We prepared a set of documents to define the format as well as documentation and example files to demonstrate the intended use to our target users. The current versions of these documents were distributed via nmrml.org as release candidates with the goal of generating initial user feedback and to facilitate the integration and development of software tools before the first finalized version is released.</w:t>
+      </w:r>
+    </w:p>
+    <w:p>
+      <w:pPr>
+        <w:spacing w:line="240" w:lineRule="auto"/>
+        <w:jc w:val="both"/>
+        <w:rPr>
+          <w:sz w:val="22"/>
+        </w:rPr>
+      </w:pPr>
+      <w:r>
+        <w:rPr>
+          <w:sz w:val="22"/>
+        </w:rPr>
+        <w:t>Rudimentary nmrML parsers are available, which read in Bruker or Varian NMR raw data files and generate nmrML schema compliant XML instances (see Next Steps).</w:t>
+      </w:r>
+    </w:p>
+    <w:p>
+      <w:pPr>
+        <w:spacing w:line="240" w:lineRule="auto"/>
+        <w:jc w:val="both"/>
+        <w:rPr>
+          <w:sz w:val="22"/>
+        </w:rPr>
+      </w:pPr>
+      <w:r>
+        <w:rPr>
+          <w:sz w:val="22"/>
+        </w:rPr>
+        <w:t>The parsers are developed in close collaboration with two important open-access NMR data processing tool developers (Batman</w:t>
+      </w:r>
+      <w:r>
+        <w:rPr>
+          <w:rStyle w:val="Endnotenzeichen"/>
+          <w:sz w:val="22"/>
+        </w:rPr>
+        <w:endnoteReference w:id="4"/>
+      </w:r>
+      <w:r>
+        <w:rPr>
+          <w:sz w:val="22"/>
+        </w:rPr>
+        <w:t>, rNMR</w:t>
+      </w:r>
+      <w:r>
+        <w:rPr>
+          <w:rStyle w:val="Endnotenzeichen"/>
+          <w:sz w:val="22"/>
+        </w:rPr>
+        <w:endnoteReference w:id="5"/>
+      </w:r>
+      <w:r>
+        <w:rPr>
+          <w:sz w:val="22"/>
+        </w:rPr>
+        <w:t>).</w:t>
+      </w:r>
+    </w:p>
+    <w:p>
+      <w:pPr>
+        <w:spacing w:line="240" w:lineRule="auto"/>
+        <w:jc w:val="both"/>
+      </w:pPr>
+      <w:r>
+        <w:rPr>
+          <w:sz w:val="22"/>
+        </w:rPr>
+        <w:t>The development mood is good and we are in line with the given time scheme and deliverable.</w:t>
+      </w:r>
+    </w:p>
+    <w:p>
+      <w:pPr>
+        <w:pStyle w:val="berschrift1"/>
+        <w:jc w:val="both"/>
+        <w:rPr>
+          <w:sz w:val="22"/>
+        </w:rPr>
+      </w:pPr>
+      <w:bookmarkStart w:id="6" w:name="h.o850g553l20x"/>
+      <w:bookmarkStart w:id="7" w:name="_Toc370369499"/>
+      <w:bookmarkStart w:id="8" w:name="_Toc372121996"/>
       <w:bookmarkEnd w:id="6"/>
-    </w:p>
-    <w:p>
-      <w:pPr>
-        <w:spacing w:line="240" w:lineRule="auto"/>
-        <w:jc w:val="both"/>
-        <w:rPr>
-          <w:sz w:val="22"/>
-        </w:rPr>
-      </w:pPr>
-      <w:r>
-        <w:rPr>
-          <w:sz w:val="22"/>
-        </w:rPr>
-        <w:t>Nuclear magnetic resonance (</w:t>
-      </w:r>
-      <w:r>
-        <w:rPr>
-          <w:sz w:val="22"/>
-        </w:rPr>
-        <w:t>NMR</w:t>
-      </w:r>
-      <w:r>
-        <w:rPr>
-          <w:sz w:val="22"/>
-        </w:rPr>
-        <w:t>)</w:t>
-      </w:r>
-      <w:r>
-        <w:rPr>
-          <w:sz w:val="22"/>
-        </w:rPr>
-        <w:t xml:space="preserve"> </w:t>
-      </w:r>
-      <w:r>
-        <w:rPr>
-          <w:sz w:val="22"/>
-        </w:rPr>
-        <w:t xml:space="preserve">spectroscopy </w:t>
-      </w:r>
-      <w:r>
-        <w:rPr>
-          <w:sz w:val="22"/>
-        </w:rPr>
-        <w:t>is an important analytical method in metabolomics experiments. The instrument vendors typically provide the software to process the vendor specific data. Alternative data analysis software needs to put considerable efforts into reading and writing these specific vendor formats. Currently existing standard data formats such as the JCAMP family</w:t>
-      </w:r>
-      <w:r>
-        <w:rPr>
-          <w:rStyle w:val="Endnotenzeichen"/>
-          <w:sz w:val="22"/>
-        </w:rPr>
-        <w:endnoteReference w:id="1"/>
-      </w:r>
-      <w:r>
-        <w:rPr>
-          <w:sz w:val="22"/>
-        </w:rPr>
-        <w:t xml:space="preserve"> have several drawbacks, especially in metabolomics applications.</w:t>
-      </w:r>
-    </w:p>
-    <w:p>
-      <w:pPr>
-        <w:spacing w:line="240" w:lineRule="auto"/>
-        <w:jc w:val="both"/>
-        <w:rPr>
-          <w:sz w:val="22"/>
-        </w:rPr>
-      </w:pPr>
-      <w:r>
-        <w:rPr>
-          <w:sz w:val="22"/>
-        </w:rPr>
-        <w:t xml:space="preserve">In this deliverable D 2.4 we have coordinated efforts from </w:t>
-      </w:r>
-      <w:r>
-        <w:rPr>
-          <w:sz w:val="22"/>
-        </w:rPr>
-        <w:t>multiple international</w:t>
-      </w:r>
-      <w:r>
-        <w:rPr>
-          <w:sz w:val="22"/>
-        </w:rPr>
-        <w:t xml:space="preserve"> groups who are working in NMR and metabolomics related software to design and establish </w:t>
-      </w:r>
-      <w:r>
-        <w:rPr>
-          <w:sz w:val="22"/>
-        </w:rPr>
-        <w:t>a vendor agnostic</w:t>
-      </w:r>
-      <w:r>
-        <w:rPr>
-          <w:sz w:val="22"/>
-        </w:rPr>
-        <w:t xml:space="preserve"> nmrML data format, based on the experience with the PSI (Proteomics Standards Initiative)</w:t>
-      </w:r>
-      <w:r>
-        <w:rPr>
-          <w:rStyle w:val="Endnotenzeichen"/>
-          <w:sz w:val="22"/>
-        </w:rPr>
-        <w:endnoteReference w:id="2"/>
-      </w:r>
-      <w:r>
-        <w:rPr>
-          <w:sz w:val="22"/>
-        </w:rPr>
-        <w:t xml:space="preserve"> mzML</w:t>
-      </w:r>
-      <w:r>
-        <w:rPr>
-          <w:rStyle w:val="Endnotenzeichen"/>
-          <w:sz w:val="22"/>
-        </w:rPr>
-        <w:endnoteReference w:id="3"/>
-      </w:r>
-      <w:r>
-        <w:rPr>
-          <w:sz w:val="22"/>
-        </w:rPr>
-        <w:t xml:space="preserve"> format for mass spectrometry</w:t>
-      </w:r>
-      <w:r>
-        <w:rPr>
-          <w:sz w:val="22"/>
-        </w:rPr>
-        <w:t>. As a result, the standards development work package (COSMOS WP2) here delivers the essential exchange standard for NMR-based metabolomics raw data. After the formulation of UML use case diagrams for the nmrML core specification, we agreed upon design principles (technical and content-wise) and the overall development setup. We prepared a set of documents to define the format as well as documentation and example files to demonstrate the intended use to our target users. The current versions of these documents were distributed via nmrml.org as release candidates with the goal of generating initial user feedback and to facilitate the integration and development of software tools before the first finalized version is released.</w:t>
-      </w:r>
-    </w:p>
-    <w:p>
-      <w:pPr>
-        <w:spacing w:line="240" w:lineRule="auto"/>
-        <w:jc w:val="both"/>
-        <w:rPr>
-          <w:sz w:val="22"/>
-        </w:rPr>
-      </w:pPr>
-      <w:r>
-        <w:rPr>
-          <w:sz w:val="22"/>
-        </w:rPr>
-        <w:t>Rudimentary nmrML parsers are available, which read in Bruker or Varian NMR raw data files and generate nmrML schema compliant XML instances (see Next Steps).</w:t>
-      </w:r>
-    </w:p>
-    <w:p>
-      <w:pPr>
-        <w:spacing w:line="240" w:lineRule="auto"/>
-        <w:jc w:val="both"/>
-        <w:rPr>
-          <w:sz w:val="22"/>
-        </w:rPr>
-      </w:pPr>
-      <w:r>
-        <w:rPr>
-          <w:sz w:val="22"/>
-        </w:rPr>
-        <w:t>The parsers are developed in close collaboration with two important open-access NMR data processing tool developers (Batman</w:t>
-      </w:r>
-      <w:r>
-        <w:rPr>
-          <w:rStyle w:val="Endnotenzeichen"/>
-          <w:sz w:val="22"/>
-        </w:rPr>
-        <w:endnoteReference w:id="4"/>
-      </w:r>
-      <w:r>
-        <w:rPr>
-          <w:sz w:val="22"/>
-        </w:rPr>
-        <w:t>, rNMR</w:t>
-      </w:r>
-      <w:r>
-        <w:rPr>
-          <w:rStyle w:val="Endnotenzeichen"/>
-          <w:sz w:val="22"/>
-        </w:rPr>
-        <w:endnoteReference w:id="5"/>
-      </w:r>
-      <w:r>
-        <w:rPr>
-          <w:sz w:val="22"/>
-        </w:rPr>
-        <w:t>).</w:t>
-      </w:r>
-    </w:p>
-    <w:p>
-      <w:pPr>
-        <w:spacing w:line="240" w:lineRule="auto"/>
-        <w:jc w:val="both"/>
-      </w:pPr>
-      <w:r>
-        <w:rPr>
-          <w:sz w:val="22"/>
-        </w:rPr>
-        <w:t>The development mood is good and we are in line with the given time scheme and deliverable.</w:t>
-      </w:r>
-    </w:p>
-    <w:p>
-      <w:pPr>
-        <w:pStyle w:val="berschrift1"/>
-        <w:jc w:val="both"/>
-        <w:rPr>
-          <w:sz w:val="22"/>
-        </w:rPr>
-      </w:pPr>
-      <w:bookmarkStart w:id="7" w:name="h.o850g553l20x"/>
-      <w:bookmarkStart w:id="8" w:name="_Toc370369499"/>
-      <w:bookmarkStart w:id="9" w:name="_Toc372121996"/>
-      <w:bookmarkEnd w:id="7"/>
       <w:r>
         <w:t>2</w:t>
       </w:r>
@@ -2574,8 +2572,8 @@
         <w:tab/>
         <w:t>Project objectives</w:t>
       </w:r>
+      <w:bookmarkEnd w:id="7"/>
       <w:bookmarkEnd w:id="8"/>
-      <w:bookmarkEnd w:id="9"/>
     </w:p>
     <w:p>
       <w:pPr>
@@ -3037,10 +3035,10 @@
         <w:ind w:firstLine="30"/>
         <w:jc w:val="both"/>
       </w:pPr>
-      <w:bookmarkStart w:id="10" w:name="h.sfzqpt4qaj0p"/>
-      <w:bookmarkStart w:id="11" w:name="_Toc370369500"/>
-      <w:bookmarkStart w:id="12" w:name="_Toc372121997"/>
-      <w:bookmarkEnd w:id="10"/>
+      <w:bookmarkStart w:id="9" w:name="h.sfzqpt4qaj0p"/>
+      <w:bookmarkStart w:id="10" w:name="_Toc370369500"/>
+      <w:bookmarkStart w:id="11" w:name="_Toc372121997"/>
+      <w:bookmarkEnd w:id="9"/>
       <w:r>
         <w:t>3</w:t>
       </w:r>
@@ -3048,22 +3046,22 @@
         <w:tab/>
         <w:t>Detailed report on the deliverable</w:t>
       </w:r>
+      <w:bookmarkEnd w:id="10"/>
       <w:bookmarkEnd w:id="11"/>
+    </w:p>
+    <w:p>
+      <w:pPr>
+        <w:pStyle w:val="berschrift2"/>
+      </w:pPr>
+      <w:bookmarkStart w:id="12" w:name="h.m6k69wwdb11"/>
+      <w:bookmarkStart w:id="13" w:name="_Toc370369501"/>
+      <w:bookmarkStart w:id="14" w:name="_Toc372121998"/>
       <w:bookmarkEnd w:id="12"/>
-    </w:p>
-    <w:p>
-      <w:pPr>
-        <w:pStyle w:val="berschrift2"/>
-      </w:pPr>
-      <w:bookmarkStart w:id="13" w:name="h.m6k69wwdb11"/>
-      <w:bookmarkStart w:id="14" w:name="_Toc370369501"/>
-      <w:bookmarkStart w:id="15" w:name="_Toc372121998"/>
+      <w:r>
+        <w:t>Background</w:t>
+      </w:r>
       <w:bookmarkEnd w:id="13"/>
-      <w:r>
-        <w:t>Background</w:t>
-      </w:r>
       <w:bookmarkEnd w:id="14"/>
-      <w:bookmarkEnd w:id="15"/>
     </w:p>
     <w:p>
       <w:pPr>
@@ -3421,15 +3419,15 @@
           <w:color w:val="000000"/>
         </w:rPr>
       </w:pPr>
-      <w:bookmarkStart w:id="16" w:name="h.ke0xyfhk00up"/>
-      <w:bookmarkStart w:id="17" w:name="_Toc370369502"/>
-      <w:bookmarkStart w:id="18" w:name="_Toc372121999"/>
+      <w:bookmarkStart w:id="15" w:name="h.ke0xyfhk00up"/>
+      <w:bookmarkStart w:id="16" w:name="_Toc370369502"/>
+      <w:bookmarkStart w:id="17" w:name="_Toc372121999"/>
+      <w:bookmarkEnd w:id="15"/>
+      <w:r>
+        <w:t>Description of Work</w:t>
+      </w:r>
       <w:bookmarkEnd w:id="16"/>
-      <w:r>
-        <w:t>Description of Work</w:t>
-      </w:r>
       <w:bookmarkEnd w:id="17"/>
-      <w:bookmarkEnd w:id="18"/>
     </w:p>
     <w:p>
       <w:pPr>
@@ -3441,14 +3439,14 @@
           <w:szCs w:val="36"/>
         </w:rPr>
       </w:pPr>
-      <w:bookmarkStart w:id="19" w:name="h.bhm8twnicr3w"/>
+      <w:bookmarkStart w:id="18" w:name="h.bhm8twnicr3w"/>
+      <w:bookmarkStart w:id="19" w:name="_Toc372122000"/>
       <w:bookmarkStart w:id="20" w:name="_Toc370369503"/>
-      <w:bookmarkStart w:id="21" w:name="_Toc372122000"/>
+      <w:bookmarkEnd w:id="18"/>
+      <w:r>
+        <w:t>Development process and achievements</w:t>
+      </w:r>
       <w:bookmarkEnd w:id="19"/>
-      <w:r>
-        <w:t>Development process and achievements</w:t>
-      </w:r>
-      <w:bookmarkEnd w:id="21"/>
     </w:p>
     <w:p>
       <w:pPr>
@@ -3551,7 +3549,7 @@
         <w:spacing w:before="280" w:after="80" w:line="360" w:lineRule="auto"/>
         <w:jc w:val="both"/>
       </w:pPr>
-      <w:bookmarkStart w:id="22" w:name="_Toc372122001"/>
+      <w:bookmarkStart w:id="21" w:name="_Toc372122001"/>
       <w:r>
         <w:rPr>
           <w:color w:val="000000"/>
@@ -3560,7 +3558,7 @@
         <w:t>Requirement analysis and use case specification</w:t>
       </w:r>
       <w:bookmarkEnd w:id="20"/>
-      <w:bookmarkEnd w:id="22"/>
+      <w:bookmarkEnd w:id="21"/>
     </w:p>
     <w:p>
       <w:pPr>
@@ -3727,32 +3725,32 @@
           <w:sz w:val="22"/>
         </w:rPr>
       </w:pPr>
-      <w:bookmarkStart w:id="23" w:name="h.h6462eybfety"/>
-      <w:bookmarkStart w:id="24" w:name="_Toc370369504"/>
-      <w:bookmarkStart w:id="25" w:name="_Toc372122002"/>
+      <w:bookmarkStart w:id="22" w:name="h.h6462eybfety"/>
+      <w:bookmarkStart w:id="23" w:name="_Toc370369504"/>
+      <w:bookmarkStart w:id="24" w:name="_Toc372122002"/>
+      <w:bookmarkEnd w:id="22"/>
+      <w:r>
+        <w:rPr>
+          <w:color w:val="000000"/>
+        </w:rPr>
+        <w:t>Basic overall design considerations</w:t>
+      </w:r>
       <w:bookmarkEnd w:id="23"/>
-      <w:r>
-        <w:rPr>
-          <w:color w:val="000000"/>
-        </w:rPr>
-        <w:t>Basic overall design considerations</w:t>
-      </w:r>
       <w:bookmarkEnd w:id="24"/>
+    </w:p>
+    <w:p>
+      <w:pPr>
+        <w:tabs>
+          <w:tab w:val="left" w:pos="300"/>
+        </w:tabs>
+        <w:spacing w:before="240" w:line="240" w:lineRule="auto"/>
+        <w:jc w:val="both"/>
+        <w:rPr>
+          <w:sz w:val="22"/>
+        </w:rPr>
+      </w:pPr>
+      <w:bookmarkStart w:id="25" w:name="h.8bgirlxx10u4"/>
       <w:bookmarkEnd w:id="25"/>
-    </w:p>
-    <w:p>
-      <w:pPr>
-        <w:tabs>
-          <w:tab w:val="left" w:pos="300"/>
-        </w:tabs>
-        <w:spacing w:before="240" w:line="240" w:lineRule="auto"/>
-        <w:jc w:val="both"/>
-        <w:rPr>
-          <w:sz w:val="22"/>
-        </w:rPr>
-      </w:pPr>
-      <w:bookmarkStart w:id="26" w:name="h.8bgirlxx10u4"/>
-      <w:bookmarkEnd w:id="26"/>
       <w:r>
         <w:rPr>
           <w:sz w:val="22"/>
@@ -3970,8 +3968,8 @@
           <w:sz w:val="22"/>
         </w:rPr>
       </w:pPr>
-      <w:bookmarkStart w:id="27" w:name="h.jaizcznjwnbj"/>
-      <w:bookmarkEnd w:id="27"/>
+      <w:bookmarkStart w:id="26" w:name="h.jaizcznjwnbj"/>
+      <w:bookmarkEnd w:id="26"/>
       <w:r>
         <w:rPr>
           <w:noProof/>
@@ -4019,72 +4017,72 @@
         </w:rPr>
         <w:cr/>
       </w:r>
-      <w:bookmarkStart w:id="28" w:name="h.xvhoa9johta9"/>
+      <w:bookmarkStart w:id="27" w:name="h.xvhoa9johta9"/>
+      <w:bookmarkEnd w:id="27"/>
+      <w:r>
+        <w:rPr>
+          <w:b/>
+          <w:sz w:val="22"/>
+        </w:rPr>
+        <w:t xml:space="preserve">Figure. </w:t>
+      </w:r>
+      <w:r>
+        <w:rPr>
+          <w:b/>
+          <w:sz w:val="22"/>
+        </w:rPr>
+        <w:t>3</w:t>
+      </w:r>
+      <w:r>
+        <w:rPr>
+          <w:b/>
+          <w:sz w:val="22"/>
+        </w:rPr>
+        <w:t>:</w:t>
+      </w:r>
+      <w:r>
+        <w:rPr>
+          <w:sz w:val="22"/>
+        </w:rPr>
+        <w:t xml:space="preserve"> nmrML consists of an XSD specification capturing the more data-near and less variant raw data and a CV</w:t>
+      </w:r>
+      <w:r>
+        <w:rPr>
+          <w:sz w:val="22"/>
+        </w:rPr>
+        <w:t xml:space="preserve"> in OWL format</w:t>
+      </w:r>
+      <w:r>
+        <w:rPr>
+          <w:sz w:val="22"/>
+        </w:rPr>
+        <w:t>, capturing the more variant contextual terminology on NMR</w:t>
+      </w:r>
+      <w:r>
+        <w:rPr>
+          <w:sz w:val="22"/>
+        </w:rPr>
+        <w:t xml:space="preserve"> as a simple taxonomy</w:t>
+      </w:r>
+      <w:r>
+        <w:rPr>
+          <w:sz w:val="22"/>
+        </w:rPr>
+        <w:t>.</w:t>
+      </w:r>
+    </w:p>
+    <w:p>
+      <w:pPr>
+        <w:pStyle w:val="berschrift3"/>
+        <w:jc w:val="both"/>
+      </w:pPr>
+      <w:bookmarkStart w:id="28" w:name="_Toc370369505"/>
+      <w:bookmarkStart w:id="29" w:name="_Toc372122003"/>
+      <w:r>
+        <w:t>XSD Development</w:t>
+      </w:r>
       <w:bookmarkEnd w:id="28"/>
-      <w:r>
-        <w:rPr>
-          <w:b/>
-          <w:sz w:val="22"/>
-        </w:rPr>
-        <w:t xml:space="preserve">Figure. </w:t>
-      </w:r>
-      <w:r>
-        <w:rPr>
-          <w:b/>
-          <w:sz w:val="22"/>
-        </w:rPr>
-        <w:t>3</w:t>
-      </w:r>
-      <w:r>
-        <w:rPr>
-          <w:b/>
-          <w:sz w:val="22"/>
-        </w:rPr>
-        <w:t>:</w:t>
-      </w:r>
-      <w:r>
-        <w:rPr>
-          <w:sz w:val="22"/>
-        </w:rPr>
-        <w:t xml:space="preserve"> nmrML consists of an XSD specification capturing the more data-near and less variant raw data and a CV</w:t>
-      </w:r>
-      <w:r>
-        <w:rPr>
-          <w:sz w:val="22"/>
-        </w:rPr>
-        <w:t xml:space="preserve"> in OWL format</w:t>
-      </w:r>
-      <w:r>
-        <w:rPr>
-          <w:sz w:val="22"/>
-        </w:rPr>
-        <w:t>, capturing the more variant contextual terminology on NMR</w:t>
-      </w:r>
-      <w:r>
-        <w:rPr>
-          <w:sz w:val="22"/>
-        </w:rPr>
-        <w:t xml:space="preserve"> as a simple taxonomy</w:t>
-      </w:r>
-      <w:r>
-        <w:rPr>
-          <w:sz w:val="22"/>
-        </w:rPr>
-        <w:t>.</w:t>
-      </w:r>
-    </w:p>
-    <w:p>
-      <w:pPr>
-        <w:pStyle w:val="berschrift3"/>
-        <w:jc w:val="both"/>
-      </w:pPr>
-      <w:bookmarkStart w:id="29" w:name="_Toc370369505"/>
-      <w:bookmarkStart w:id="30" w:name="_Toc372122003"/>
-      <w:r>
-        <w:t>XSD Development</w:t>
-      </w:r>
       <w:bookmarkEnd w:id="29"/>
-      <w:bookmarkEnd w:id="30"/>
     </w:p>
     <w:p>
       <w:pPr>
@@ -4461,10 +4459,10 @@
           <w:szCs w:val="22"/>
         </w:rPr>
       </w:pPr>
-      <w:bookmarkStart w:id="31" w:name="h.57qe2wpxgoxw"/>
-      <w:bookmarkStart w:id="32" w:name="h.6lwqdpw6km0x"/>
+      <w:bookmarkStart w:id="30" w:name="h.57qe2wpxgoxw"/>
+      <w:bookmarkStart w:id="31" w:name="h.6lwqdpw6km0x"/>
+      <w:bookmarkEnd w:id="30"/>
       <w:bookmarkEnd w:id="31"/>
-      <w:bookmarkEnd w:id="32"/>
       <w:r>
         <w:rPr>
           <w:b/>
@@ -4520,8 +4518,8 @@
         </w:rPr>
         <w:cr/>
       </w:r>
-      <w:bookmarkStart w:id="33" w:name="h.uzb4olup7pk8"/>
-      <w:bookmarkEnd w:id="33"/>
+      <w:bookmarkStart w:id="32" w:name="h.uzb4olup7pk8"/>
+      <w:bookmarkEnd w:id="32"/>
       <w:r>
         <w:rPr>
           <w:b/>
@@ -4598,8 +4596,8 @@
           <w:sz w:val="22"/>
         </w:rPr>
       </w:pPr>
-      <w:bookmarkStart w:id="34" w:name="h.rgp03fins4oz"/>
-      <w:bookmarkEnd w:id="34"/>
+      <w:bookmarkStart w:id="33" w:name="h.rgp03fins4oz"/>
+      <w:bookmarkEnd w:id="33"/>
       <w:r>
         <w:rPr>
           <w:b/>
@@ -4656,8 +4654,8 @@
         </w:rPr>
         <w:cr/>
       </w:r>
-      <w:bookmarkStart w:id="35" w:name="h.hen641lm2qds"/>
-      <w:bookmarkEnd w:id="35"/>
+      <w:bookmarkStart w:id="34" w:name="h.hen641lm2qds"/>
+      <w:bookmarkEnd w:id="34"/>
       <w:r>
         <w:rPr>
           <w:b/>
@@ -4791,191 +4789,191 @@
           <w:sz w:val="22"/>
         </w:rPr>
       </w:pPr>
-      <w:bookmarkStart w:id="36" w:name="h.kd69ozoi45go"/>
-      <w:bookmarkStart w:id="37" w:name="_Toc370369507"/>
-      <w:bookmarkStart w:id="38" w:name="_Toc372122004"/>
+      <w:bookmarkStart w:id="35" w:name="h.kd69ozoi45go"/>
+      <w:bookmarkStart w:id="36" w:name="_Toc370369507"/>
+      <w:bookmarkStart w:id="37" w:name="_Toc372122004"/>
+      <w:bookmarkEnd w:id="35"/>
+      <w:r>
+        <w:rPr>
+          <w:color w:val="000000"/>
+        </w:rPr>
+        <w:t>CV development history</w:t>
+      </w:r>
       <w:bookmarkEnd w:id="36"/>
       <w:r>
         <w:rPr>
           <w:color w:val="000000"/>
         </w:rPr>
-        <w:t>CV development history</w:t>
+        <w:t xml:space="preserve"> and current status</w:t>
       </w:r>
       <w:bookmarkEnd w:id="37"/>
-      <w:r>
-        <w:rPr>
-          <w:color w:val="000000"/>
-        </w:rPr>
-        <w:t xml:space="preserve"> and current status</w:t>
-      </w:r>
+    </w:p>
+    <w:p>
+      <w:pPr>
+        <w:tabs>
+          <w:tab w:val="left" w:pos="300"/>
+        </w:tabs>
+        <w:spacing w:before="240"/>
+        <w:jc w:val="both"/>
+        <w:rPr>
+          <w:sz w:val="22"/>
+        </w:rPr>
+      </w:pPr>
+      <w:r>
+        <w:rPr>
+          <w:sz w:val="22"/>
+        </w:rPr>
+        <w:t xml:space="preserve">After agreement on the set up of development tools (Protégé 4), we formulated our CV design principles, namely agreed on file names, format syntax, namespaces, (auto) term ID schemes, a term obsoletion policy, as well as versioning &amp; release procedures. </w:t>
+      </w:r>
+      <w:r>
+        <w:rPr>
+          <w:sz w:val="22"/>
+        </w:rPr>
+        <w:t>We analyzed existing CVs on suitability and modelling errors</w:t>
+      </w:r>
+      <w:r>
+        <w:rPr>
+          <w:rStyle w:val="Endnotenzeichen"/>
+          <w:sz w:val="22"/>
+        </w:rPr>
+        <w:endnoteReference w:id="14"/>
+      </w:r>
+      <w:r>
+        <w:rPr>
+          <w:sz w:val="22"/>
+        </w:rPr>
+        <w:t xml:space="preserve">. </w:t>
+      </w:r>
+      <w:r>
+        <w:rPr>
+          <w:sz w:val="22"/>
+        </w:rPr>
+        <w:t>From the given predecessor CVs</w:t>
+      </w:r>
+      <w:r>
+        <w:rPr>
+          <w:sz w:val="22"/>
+        </w:rPr>
+        <w:t>,</w:t>
+      </w:r>
+      <w:r>
+        <w:rPr>
+          <w:sz w:val="22"/>
+        </w:rPr>
+        <w:t xml:space="preserve"> we proc</w:t>
+      </w:r>
+      <w:r>
+        <w:rPr>
+          <w:sz w:val="22"/>
+        </w:rPr>
+        <w:t>eeded in a bottom-up and middle-out a</w:t>
+      </w:r>
+      <w:r>
+        <w:rPr>
+          <w:sz w:val="22"/>
+        </w:rPr>
+        <w:t>pproach to expand the CV. We first added CV terms as required in the XSD leafs, i.e. where CVTermType, CVParamType, CVParamWithUnitType references occur in XSD elements.</w:t>
+      </w:r>
+      <w:r>
+        <w:rPr>
+          <w:sz w:val="22"/>
+        </w:rPr>
+        <w:t xml:space="preserve"> For a more detailed view on these CV reference elements we refer to Annex A.</w:t>
+      </w:r>
+      <w:r>
+        <w:rPr>
+          <w:sz w:val="22"/>
+        </w:rPr>
+        <w:t xml:space="preserve"> A</w:t>
+      </w:r>
+      <w:r>
+        <w:rPr>
+          <w:sz w:val="22"/>
+        </w:rPr>
+        <w:t>fter this we continued with a use-</w:t>
+      </w:r>
+      <w:r>
+        <w:rPr>
+          <w:sz w:val="22"/>
+        </w:rPr>
+        <w:t>case driven term population. No high throughput term-additions were attempted in our early design phase, as this would clutter</w:t>
+      </w:r>
+      <w:r>
+        <w:rPr>
+          <w:sz w:val="22"/>
+        </w:rPr>
+        <w:t xml:space="preserve"> the</w:t>
+      </w:r>
+      <w:r>
+        <w:rPr>
+          <w:sz w:val="22"/>
+        </w:rPr>
+        <w:t xml:space="preserve"> CV with terms of doubtful need, impair orientation in the term tree as too many terms distract us from getting the main structure right.</w:t>
+      </w:r>
+      <w:r>
+        <w:rPr>
+          <w:sz w:val="22"/>
+        </w:rPr>
+        <w:t xml:space="preserve"> </w:t>
+      </w:r>
+      <w:r>
+        <w:rPr>
+          <w:sz w:val="22"/>
+        </w:rPr>
+        <w:t>A detailed version history of the nmrCV can be found in Annex E.</w:t>
+      </w:r>
+    </w:p>
+    <w:p>
+      <w:pPr>
+        <w:tabs>
+          <w:tab w:val="left" w:pos="300"/>
+        </w:tabs>
+        <w:spacing w:before="240"/>
+        <w:jc w:val="both"/>
+        <w:rPr>
+          <w:sz w:val="22"/>
+        </w:rPr>
+      </w:pPr>
+      <w:r>
+        <w:rPr>
+          <w:sz w:val="22"/>
+        </w:rPr>
+        <w:t>The nmrCV.owl ontology momentarily contains ~ 600 classes under nmr namespace. Around 2000 terms are imported from the units ontology and BioTopLight</w:t>
+      </w:r>
+      <w:r>
+        <w:rPr>
+          <w:sz w:val="22"/>
+        </w:rPr>
+        <w:t xml:space="preserve"> upper level ontology</w:t>
+      </w:r>
+      <w:r>
+        <w:rPr>
+          <w:sz w:val="22"/>
+        </w:rPr>
+        <w:t>. So are the 62 object properties (relations).</w:t>
+      </w:r>
+    </w:p>
+    <w:p>
+      <w:pPr>
+        <w:pStyle w:val="berschrift4"/>
+      </w:pPr>
+      <w:r>
+        <w:t>CV design decisions</w:t>
+      </w:r>
+    </w:p>
+    <w:p>
+      <w:pPr>
+        <w:tabs>
+          <w:tab w:val="left" w:pos="300"/>
+        </w:tabs>
+        <w:spacing w:before="240" w:line="240" w:lineRule="auto"/>
+        <w:jc w:val="both"/>
+        <w:rPr>
+          <w:sz w:val="22"/>
+        </w:rPr>
+      </w:pPr>
+      <w:bookmarkStart w:id="38" w:name="h.7wkkbndgt5pn"/>
       <w:bookmarkEnd w:id="38"/>
-    </w:p>
-    <w:p>
-      <w:pPr>
-        <w:tabs>
-          <w:tab w:val="left" w:pos="300"/>
-        </w:tabs>
-        <w:spacing w:before="240"/>
-        <w:jc w:val="both"/>
-        <w:rPr>
-          <w:sz w:val="22"/>
-        </w:rPr>
-      </w:pPr>
-      <w:r>
-        <w:rPr>
-          <w:sz w:val="22"/>
-        </w:rPr>
-        <w:t xml:space="preserve">After agreement on the set up of development tools (Protégé 4), we formulated our CV design principles, namely agreed on file names, format syntax, namespaces, (auto) term ID schemes, a term obsoletion policy, as well as versioning &amp; release procedures. </w:t>
-      </w:r>
-      <w:r>
-        <w:rPr>
-          <w:sz w:val="22"/>
-        </w:rPr>
-        <w:t>We analyzed existing CVs on suitability and modelling errors</w:t>
-      </w:r>
-      <w:r>
-        <w:rPr>
-          <w:rStyle w:val="Endnotenzeichen"/>
-          <w:sz w:val="22"/>
-        </w:rPr>
-        <w:endnoteReference w:id="14"/>
-      </w:r>
-      <w:r>
-        <w:rPr>
-          <w:sz w:val="22"/>
-        </w:rPr>
-        <w:t xml:space="preserve">. </w:t>
-      </w:r>
-      <w:r>
-        <w:rPr>
-          <w:sz w:val="22"/>
-        </w:rPr>
-        <w:t>From the given predecessor CVs</w:t>
-      </w:r>
-      <w:r>
-        <w:rPr>
-          <w:sz w:val="22"/>
-        </w:rPr>
-        <w:t>,</w:t>
-      </w:r>
-      <w:r>
-        <w:rPr>
-          <w:sz w:val="22"/>
-        </w:rPr>
-        <w:t xml:space="preserve"> we proc</w:t>
-      </w:r>
-      <w:r>
-        <w:rPr>
-          <w:sz w:val="22"/>
-        </w:rPr>
-        <w:t>eeded in a bottom-up and middle-out a</w:t>
-      </w:r>
-      <w:r>
-        <w:rPr>
-          <w:sz w:val="22"/>
-        </w:rPr>
-        <w:t>pproach to expand the CV. We first added CV terms as required in the XSD leafs, i.e. where CVTermType, CVParamType, CVParamWithUnitType references occur in XSD elements.</w:t>
-      </w:r>
-      <w:r>
-        <w:rPr>
-          <w:sz w:val="22"/>
-        </w:rPr>
-        <w:t xml:space="preserve"> For a more detailed view on these CV reference elements we refer to Annex A.</w:t>
-      </w:r>
-      <w:r>
-        <w:rPr>
-          <w:sz w:val="22"/>
-        </w:rPr>
-        <w:t xml:space="preserve"> A</w:t>
-      </w:r>
-      <w:r>
-        <w:rPr>
-          <w:sz w:val="22"/>
-        </w:rPr>
-        <w:t>fter this we continued with a use-</w:t>
-      </w:r>
-      <w:r>
-        <w:rPr>
-          <w:sz w:val="22"/>
-        </w:rPr>
-        <w:t>case driven term population. No high throughput term-additions were attempted in our early design phase, as this would clutter</w:t>
-      </w:r>
-      <w:r>
-        <w:rPr>
-          <w:sz w:val="22"/>
-        </w:rPr>
-        <w:t xml:space="preserve"> the</w:t>
-      </w:r>
-      <w:r>
-        <w:rPr>
-          <w:sz w:val="22"/>
-        </w:rPr>
-        <w:t xml:space="preserve"> CV with terms of doubtful need, impair orientation in the term tree as too many terms distract us from getting the main structure right.</w:t>
-      </w:r>
-      <w:r>
-        <w:rPr>
-          <w:sz w:val="22"/>
-        </w:rPr>
-        <w:t xml:space="preserve"> </w:t>
-      </w:r>
-      <w:r>
-        <w:rPr>
-          <w:sz w:val="22"/>
-        </w:rPr>
-        <w:t>A detailed version history of the nmrCV can be found in Annex E.</w:t>
-      </w:r>
-    </w:p>
-    <w:p>
-      <w:pPr>
-        <w:tabs>
-          <w:tab w:val="left" w:pos="300"/>
-        </w:tabs>
-        <w:spacing w:before="240"/>
-        <w:jc w:val="both"/>
-        <w:rPr>
-          <w:sz w:val="22"/>
-        </w:rPr>
-      </w:pPr>
-      <w:r>
-        <w:rPr>
-          <w:sz w:val="22"/>
-        </w:rPr>
-        <w:t>The nmrCV.owl ontology momentarily contains ~ 600 classes under nmr namespace. Around 2000 terms are imported from the units ontology and BioTopLight</w:t>
-      </w:r>
-      <w:r>
-        <w:rPr>
-          <w:sz w:val="22"/>
-        </w:rPr>
-        <w:t xml:space="preserve"> upper level ontology</w:t>
-      </w:r>
-      <w:r>
-        <w:rPr>
-          <w:sz w:val="22"/>
-        </w:rPr>
-        <w:t>. So are the 62 object properties (relations).</w:t>
-      </w:r>
-    </w:p>
-    <w:p>
-      <w:pPr>
-        <w:pStyle w:val="berschrift4"/>
-      </w:pPr>
-      <w:r>
-        <w:t>CV design decisions</w:t>
-      </w:r>
-    </w:p>
-    <w:p>
-      <w:pPr>
-        <w:tabs>
-          <w:tab w:val="left" w:pos="300"/>
-        </w:tabs>
-        <w:spacing w:before="240" w:line="240" w:lineRule="auto"/>
-        <w:jc w:val="both"/>
-        <w:rPr>
-          <w:sz w:val="22"/>
-        </w:rPr>
-      </w:pPr>
-      <w:bookmarkStart w:id="39" w:name="h.7wkkbndgt5pn"/>
-      <w:bookmarkEnd w:id="39"/>
       <w:r>
         <w:rPr>
           <w:sz w:val="22"/>
@@ -5086,11 +5084,298 @@
       <w:pPr>
         <w:pStyle w:val="berschrift5"/>
       </w:pPr>
-      <w:bookmarkStart w:id="40" w:name="h.8qfrs57eu11r"/>
+      <w:bookmarkStart w:id="39" w:name="h.8qfrs57eu11r"/>
+      <w:bookmarkEnd w:id="39"/>
+      <w:r>
+        <w:t>Minimal metadata on a CV term</w:t>
+      </w:r>
+    </w:p>
+    <w:p>
+      <w:pPr>
+        <w:tabs>
+          <w:tab w:val="left" w:pos="300"/>
+        </w:tabs>
+        <w:jc w:val="both"/>
+        <w:rPr>
+          <w:sz w:val="22"/>
+        </w:rPr>
+      </w:pPr>
+      <w:r>
+        <w:rPr>
+          <w:sz w:val="22"/>
+        </w:rPr>
+        <w:t>Representational Unit (RU) metadata is captured via standardized owl annotation properties drawn from imported art</w:t>
+      </w:r>
+      <w:r>
+        <w:rPr>
+          <w:sz w:val="22"/>
+        </w:rPr>
+        <w:t>e</w:t>
+      </w:r>
+      <w:r>
+        <w:rPr>
+          <w:sz w:val="22"/>
+        </w:rPr>
+        <w:t xml:space="preserve">facts like DC, </w:t>
+      </w:r>
+      <w:r>
+        <w:rPr>
+          <w:sz w:val="22"/>
+        </w:rPr>
+        <w:t>SKOS</w:t>
+      </w:r>
+      <w:r>
+        <w:rPr>
+          <w:sz w:val="22"/>
+        </w:rPr>
+        <w:t xml:space="preserve"> and</w:t>
+      </w:r>
+      <w:r>
+        <w:rPr>
+          <w:sz w:val="22"/>
+        </w:rPr>
+        <w:t xml:space="preserve"> Information Artefact Ontology (</w:t>
+      </w:r>
+      <w:r>
+        <w:rPr>
+          <w:sz w:val="22"/>
+        </w:rPr>
+        <w:t>IAO</w:t>
+      </w:r>
+      <w:r>
+        <w:rPr>
+          <w:sz w:val="22"/>
+        </w:rPr>
+        <w:t>)</w:t>
+      </w:r>
+      <w:r>
+        <w:rPr>
+          <w:sz w:val="22"/>
+        </w:rPr>
+        <w:t>. Not all of our terms currently have natural language definitions as these are time-intensive. None has deeper provenance data explicitly annotated (there is only an implicit indication on from which predecessor CV a term came in the ID ranges). We try to avoid getting stuck in the meta-ether, and ha</w:t>
+      </w:r>
+      <w:r>
+        <w:rPr>
+          <w:sz w:val="22"/>
+        </w:rPr>
+        <w:t xml:space="preserve">ve </w:t>
+      </w:r>
+      <w:r>
+        <w:rPr>
+          <w:sz w:val="22"/>
+        </w:rPr>
+        <w:t>been pragmatic about this.</w:t>
+      </w:r>
+    </w:p>
+    <w:p>
+      <w:pPr>
+        <w:tabs>
+          <w:tab w:val="left" w:pos="300"/>
+        </w:tabs>
+        <w:jc w:val="both"/>
+        <w:rPr>
+          <w:sz w:val="22"/>
+        </w:rPr>
+      </w:pPr>
+    </w:p>
+    <w:p>
+      <w:pPr>
+        <w:tabs>
+          <w:tab w:val="left" w:pos="300"/>
+        </w:tabs>
+        <w:jc w:val="both"/>
+        <w:rPr>
+          <w:sz w:val="22"/>
+        </w:rPr>
+      </w:pPr>
+      <w:r>
+        <w:rPr>
+          <w:sz w:val="22"/>
+        </w:rPr>
+        <w:t>A term batch submission table should have the following mandatory fields:</w:t>
+      </w:r>
+    </w:p>
+    <w:p>
+      <w:pPr>
+        <w:tabs>
+          <w:tab w:val="left" w:pos="300"/>
+        </w:tabs>
+        <w:jc w:val="both"/>
+        <w:rPr>
+          <w:rFonts w:ascii="Courier New" w:hAnsi="Courier New" w:cs="Courier New"/>
+          <w:sz w:val="22"/>
+        </w:rPr>
+      </w:pPr>
+      <w:r>
+        <w:rPr>
+          <w:rFonts w:ascii="Courier New" w:hAnsi="Courier New" w:cs="Courier New"/>
+          <w:sz w:val="22"/>
+        </w:rPr>
+        <w:t>term name (rdfs:label)</w:t>
+      </w:r>
+    </w:p>
+    <w:p>
+      <w:pPr>
+        <w:tabs>
+          <w:tab w:val="left" w:pos="300"/>
+        </w:tabs>
+        <w:jc w:val="both"/>
+        <w:rPr>
+          <w:rFonts w:ascii="Courier New" w:hAnsi="Courier New" w:cs="Courier New"/>
+          <w:sz w:val="22"/>
+        </w:rPr>
+      </w:pPr>
+      <w:r>
+        <w:rPr>
+          <w:rFonts w:ascii="Courier New" w:hAnsi="Courier New" w:cs="Courier New"/>
+          <w:sz w:val="22"/>
+        </w:rPr>
+        <w:t>term definition in natural language (IAO_0000115, or skos ?)</w:t>
+      </w:r>
+    </w:p>
+    <w:p>
+      <w:pPr>
+        <w:tabs>
+          <w:tab w:val="left" w:pos="300"/>
+        </w:tabs>
+        <w:jc w:val="both"/>
+        <w:rPr>
+          <w:rFonts w:ascii="Courier New" w:hAnsi="Courier New" w:cs="Courier New"/>
+          <w:sz w:val="22"/>
+        </w:rPr>
+      </w:pPr>
+      <w:r>
+        <w:rPr>
+          <w:rFonts w:ascii="Courier New" w:hAnsi="Courier New" w:cs="Courier New"/>
+          <w:sz w:val="22"/>
+        </w:rPr>
+        <w:t>superclass (ideally a term from the current nmrCV.owl, or an own suggestion)</w:t>
+      </w:r>
+    </w:p>
+    <w:p>
+      <w:pPr>
+        <w:tabs>
+          <w:tab w:val="left" w:pos="300"/>
+        </w:tabs>
+        <w:jc w:val="both"/>
+        <w:rPr>
+          <w:sz w:val="22"/>
+        </w:rPr>
+      </w:pPr>
+    </w:p>
+    <w:p>
+      <w:pPr>
+        <w:tabs>
+          <w:tab w:val="left" w:pos="300"/>
+        </w:tabs>
+        <w:jc w:val="both"/>
+        <w:rPr>
+          <w:sz w:val="22"/>
+        </w:rPr>
+      </w:pPr>
+      <w:r>
+        <w:rPr>
+          <w:sz w:val="22"/>
+        </w:rPr>
+        <w:t>Optional fields:</w:t>
+      </w:r>
+    </w:p>
+    <w:p>
+      <w:pPr>
+        <w:tabs>
+          <w:tab w:val="left" w:pos="300"/>
+        </w:tabs>
+        <w:jc w:val="both"/>
+        <w:rPr>
+          <w:rFonts w:ascii="Courier New" w:hAnsi="Courier New" w:cs="Courier New"/>
+          <w:sz w:val="22"/>
+        </w:rPr>
+      </w:pPr>
+      <w:r>
+        <w:rPr>
+          <w:rFonts w:ascii="Courier New" w:hAnsi="Courier New" w:cs="Courier New"/>
+          <w:sz w:val="22"/>
+        </w:rPr>
+        <w:t>synonym (oboInOwl:hasExactSynonym)</w:t>
+      </w:r>
+    </w:p>
+    <w:p>
+      <w:pPr>
+        <w:tabs>
+          <w:tab w:val="left" w:pos="300"/>
+        </w:tabs>
+        <w:jc w:val="both"/>
+        <w:rPr>
+          <w:rFonts w:ascii="Courier New" w:hAnsi="Courier New" w:cs="Courier New"/>
+          <w:sz w:val="22"/>
+        </w:rPr>
+      </w:pPr>
+      <w:r>
+        <w:rPr>
+          <w:rFonts w:ascii="Courier New" w:hAnsi="Courier New" w:cs="Courier New"/>
+          <w:sz w:val="22"/>
+        </w:rPr>
+        <w:t>term definition source (dc:source)</w:t>
+      </w:r>
+    </w:p>
+    <w:p>
+      <w:pPr>
+        <w:tabs>
+          <w:tab w:val="left" w:pos="300"/>
+        </w:tabs>
+        <w:jc w:val="both"/>
+        <w:rPr>
+          <w:rFonts w:ascii="Courier New" w:hAnsi="Courier New" w:cs="Courier New"/>
+          <w:sz w:val="22"/>
+        </w:rPr>
+      </w:pPr>
+      <w:r>
+        <w:rPr>
+          <w:rFonts w:ascii="Courier New" w:hAnsi="Courier New" w:cs="Courier New"/>
+          <w:sz w:val="22"/>
+        </w:rPr>
+        <w:t>dc:contributor</w:t>
+      </w:r>
+    </w:p>
+    <w:p>
+      <w:pPr>
+        <w:tabs>
+          <w:tab w:val="left" w:pos="300"/>
+        </w:tabs>
+        <w:jc w:val="both"/>
+        <w:rPr>
+          <w:rFonts w:ascii="Courier New" w:hAnsi="Courier New" w:cs="Courier New"/>
+          <w:sz w:val="22"/>
+        </w:rPr>
+      </w:pPr>
+      <w:r>
+        <w:rPr>
+          <w:rFonts w:ascii="Courier New" w:hAnsi="Courier New" w:cs="Courier New"/>
+          <w:sz w:val="22"/>
+        </w:rPr>
+        <w:t>dc:creator</w:t>
+      </w:r>
+    </w:p>
+    <w:p>
+      <w:pPr>
+        <w:tabs>
+          <w:tab w:val="left" w:pos="300"/>
+        </w:tabs>
+        <w:jc w:val="both"/>
+        <w:rPr>
+          <w:rFonts w:ascii="Courier New" w:hAnsi="Courier New" w:cs="Courier New"/>
+          <w:sz w:val="22"/>
+        </w:rPr>
+      </w:pPr>
+      <w:r>
+        <w:rPr>
+          <w:rFonts w:ascii="Courier New" w:hAnsi="Courier New" w:cs="Courier New"/>
+          <w:sz w:val="22"/>
+        </w:rPr>
+        <w:t>example of usage (skos:example)</w:t>
+      </w:r>
+      <w:bookmarkStart w:id="40" w:name="h.jrgepkhd66wu"/>
       <w:bookmarkEnd w:id="40"/>
-      <w:r>
-        <w:t>Minimal metadata on a CV term</w:t>
-      </w:r>
     </w:p>
     <w:p>
       <w:pPr>
@@ -5099,74 +5384,19 @@
         </w:tabs>
         <w:jc w:val="both"/>
         <w:rPr>
-          <w:sz w:val="22"/>
-        </w:rPr>
-      </w:pPr>
-      <w:r>
-        <w:rPr>
-          <w:sz w:val="22"/>
-        </w:rPr>
-        <w:t>Representational Unit (RU) metadata is captured via standardized owl annotation properties drawn from imported art</w:t>
-      </w:r>
-      <w:r>
-        <w:rPr>
-          <w:sz w:val="22"/>
-        </w:rPr>
-        <w:t>e</w:t>
-      </w:r>
-      <w:r>
-        <w:rPr>
-          <w:sz w:val="22"/>
-        </w:rPr>
-        <w:t xml:space="preserve">facts like DC, </w:t>
-      </w:r>
-      <w:r>
-        <w:rPr>
-          <w:sz w:val="22"/>
-        </w:rPr>
-        <w:t>SKOS</w:t>
-      </w:r>
-      <w:r>
-        <w:rPr>
-          <w:sz w:val="22"/>
-        </w:rPr>
-        <w:t xml:space="preserve"> and</w:t>
-      </w:r>
-      <w:r>
-        <w:rPr>
-          <w:sz w:val="22"/>
-        </w:rPr>
-        <w:t xml:space="preserve"> Information Artefact Ontology (</w:t>
-      </w:r>
-      <w:r>
-        <w:rPr>
-          <w:sz w:val="22"/>
-        </w:rPr>
-        <w:t>IAO</w:t>
-      </w:r>
-      <w:r>
-        <w:rPr>
-          <w:sz w:val="22"/>
-        </w:rPr>
-        <w:t>)</w:t>
-      </w:r>
-      <w:r>
-        <w:rPr>
-          <w:sz w:val="22"/>
-        </w:rPr>
-        <w:t>. Not all of our terms currently have natural language definitions as these are time-intensive. None has deeper provenance data explicitly annotated (there is only an implicit indication on from which predecessor CV a term came in the ID ranges). We try to avoid getting stuck in the meta-ether, and ha</w:t>
-      </w:r>
-      <w:r>
-        <w:rPr>
-          <w:sz w:val="22"/>
-        </w:rPr>
-        <w:t xml:space="preserve">ve </w:t>
-      </w:r>
-      <w:r>
-        <w:rPr>
-          <w:sz w:val="22"/>
-        </w:rPr>
-        <w:t>been pragmatic about this.</w:t>
+          <w:rFonts w:ascii="Courier New" w:hAnsi="Courier New" w:cs="Courier New"/>
+          <w:sz w:val="22"/>
+        </w:rPr>
+      </w:pPr>
+    </w:p>
+    <w:p>
+      <w:pPr>
+        <w:pStyle w:val="berschrift5"/>
+      </w:pPr>
+      <w:bookmarkStart w:id="41" w:name="h.36nn271n2c7p"/>
+      <w:bookmarkEnd w:id="41"/>
+      <w:r>
+        <w:t>Top Level Ontology usage</w:t>
       </w:r>
     </w:p>
     <w:p>
@@ -5179,381 +5409,149 @@
           <w:sz w:val="22"/>
         </w:rPr>
       </w:pPr>
-    </w:p>
-    <w:p>
-      <w:pPr>
-        <w:tabs>
-          <w:tab w:val="left" w:pos="300"/>
-        </w:tabs>
-        <w:jc w:val="both"/>
-        <w:rPr>
-          <w:sz w:val="22"/>
-        </w:rPr>
-      </w:pPr>
-      <w:r>
-        <w:rPr>
-          <w:sz w:val="22"/>
-        </w:rPr>
-        <w:t>A term batch submission table should have the following mandatory fields:</w:t>
-      </w:r>
-    </w:p>
-    <w:p>
-      <w:pPr>
-        <w:tabs>
-          <w:tab w:val="left" w:pos="300"/>
-        </w:tabs>
-        <w:jc w:val="both"/>
-        <w:rPr>
-          <w:rFonts w:ascii="Courier New" w:hAnsi="Courier New" w:cs="Courier New"/>
-          <w:sz w:val="22"/>
-        </w:rPr>
-      </w:pPr>
-      <w:r>
-        <w:rPr>
-          <w:rFonts w:ascii="Courier New" w:hAnsi="Courier New" w:cs="Courier New"/>
-          <w:sz w:val="22"/>
-        </w:rPr>
-        <w:t>term name (rdfs:label)</w:t>
-      </w:r>
-    </w:p>
-    <w:p>
-      <w:pPr>
-        <w:tabs>
-          <w:tab w:val="left" w:pos="300"/>
-        </w:tabs>
-        <w:jc w:val="both"/>
-        <w:rPr>
-          <w:rFonts w:ascii="Courier New" w:hAnsi="Courier New" w:cs="Courier New"/>
-          <w:sz w:val="22"/>
-        </w:rPr>
-      </w:pPr>
-      <w:r>
-        <w:rPr>
-          <w:rFonts w:ascii="Courier New" w:hAnsi="Courier New" w:cs="Courier New"/>
-          <w:sz w:val="22"/>
-        </w:rPr>
-        <w:t>term definition in natural language (IAO_0000115, or skos ?)</w:t>
-      </w:r>
-    </w:p>
-    <w:p>
-      <w:pPr>
-        <w:tabs>
-          <w:tab w:val="left" w:pos="300"/>
-        </w:tabs>
-        <w:jc w:val="both"/>
-        <w:rPr>
-          <w:rFonts w:ascii="Courier New" w:hAnsi="Courier New" w:cs="Courier New"/>
-          <w:sz w:val="22"/>
-        </w:rPr>
-      </w:pPr>
-      <w:r>
-        <w:rPr>
-          <w:rFonts w:ascii="Courier New" w:hAnsi="Courier New" w:cs="Courier New"/>
-          <w:sz w:val="22"/>
-        </w:rPr>
-        <w:t>superclass (ideally a term from the current nmrCV.owl, or an own suggestion)</w:t>
-      </w:r>
-    </w:p>
-    <w:p>
-      <w:pPr>
-        <w:tabs>
-          <w:tab w:val="left" w:pos="300"/>
-        </w:tabs>
-        <w:jc w:val="both"/>
-        <w:rPr>
-          <w:sz w:val="22"/>
-        </w:rPr>
-      </w:pPr>
-    </w:p>
-    <w:p>
-      <w:pPr>
-        <w:tabs>
-          <w:tab w:val="left" w:pos="300"/>
-        </w:tabs>
-        <w:jc w:val="both"/>
-        <w:rPr>
-          <w:sz w:val="22"/>
-        </w:rPr>
-      </w:pPr>
-      <w:r>
-        <w:rPr>
-          <w:sz w:val="22"/>
-        </w:rPr>
-        <w:t>Optional fields:</w:t>
-      </w:r>
-    </w:p>
-    <w:p>
-      <w:pPr>
-        <w:tabs>
-          <w:tab w:val="left" w:pos="300"/>
-        </w:tabs>
-        <w:jc w:val="both"/>
-        <w:rPr>
-          <w:rFonts w:ascii="Courier New" w:hAnsi="Courier New" w:cs="Courier New"/>
-          <w:sz w:val="22"/>
-        </w:rPr>
-      </w:pPr>
-      <w:r>
-        <w:rPr>
-          <w:rFonts w:ascii="Courier New" w:hAnsi="Courier New" w:cs="Courier New"/>
-          <w:sz w:val="22"/>
-        </w:rPr>
-        <w:t>synonym (oboInOwl:hasExactSynonym)</w:t>
-      </w:r>
-    </w:p>
-    <w:p>
-      <w:pPr>
-        <w:tabs>
-          <w:tab w:val="left" w:pos="300"/>
-        </w:tabs>
-        <w:jc w:val="both"/>
-        <w:rPr>
-          <w:rFonts w:ascii="Courier New" w:hAnsi="Courier New" w:cs="Courier New"/>
-          <w:sz w:val="22"/>
-        </w:rPr>
-      </w:pPr>
-      <w:r>
-        <w:rPr>
-          <w:rFonts w:ascii="Courier New" w:hAnsi="Courier New" w:cs="Courier New"/>
-          <w:sz w:val="22"/>
-        </w:rPr>
-        <w:t>term definition source (dc:source)</w:t>
-      </w:r>
-    </w:p>
-    <w:p>
-      <w:pPr>
-        <w:tabs>
-          <w:tab w:val="left" w:pos="300"/>
-        </w:tabs>
-        <w:jc w:val="both"/>
-        <w:rPr>
-          <w:rFonts w:ascii="Courier New" w:hAnsi="Courier New" w:cs="Courier New"/>
-          <w:sz w:val="22"/>
-        </w:rPr>
-      </w:pPr>
-      <w:r>
-        <w:rPr>
-          <w:rFonts w:ascii="Courier New" w:hAnsi="Courier New" w:cs="Courier New"/>
-          <w:sz w:val="22"/>
-        </w:rPr>
-        <w:t>dc:contributor</w:t>
-      </w:r>
-    </w:p>
-    <w:p>
-      <w:pPr>
-        <w:tabs>
-          <w:tab w:val="left" w:pos="300"/>
-        </w:tabs>
-        <w:jc w:val="both"/>
-        <w:rPr>
-          <w:rFonts w:ascii="Courier New" w:hAnsi="Courier New" w:cs="Courier New"/>
-          <w:sz w:val="22"/>
-        </w:rPr>
-      </w:pPr>
-      <w:r>
-        <w:rPr>
-          <w:rFonts w:ascii="Courier New" w:hAnsi="Courier New" w:cs="Courier New"/>
-          <w:sz w:val="22"/>
-        </w:rPr>
-        <w:t>dc:creator</w:t>
-      </w:r>
-    </w:p>
-    <w:p>
-      <w:pPr>
-        <w:tabs>
-          <w:tab w:val="left" w:pos="300"/>
-        </w:tabs>
-        <w:jc w:val="both"/>
-        <w:rPr>
-          <w:rFonts w:ascii="Courier New" w:hAnsi="Courier New" w:cs="Courier New"/>
-          <w:sz w:val="22"/>
-        </w:rPr>
-      </w:pPr>
-      <w:r>
-        <w:rPr>
-          <w:rFonts w:ascii="Courier New" w:hAnsi="Courier New" w:cs="Courier New"/>
-          <w:sz w:val="22"/>
-        </w:rPr>
-        <w:t>example of usage (skos:example)</w:t>
-      </w:r>
-      <w:bookmarkStart w:id="41" w:name="h.jrgepkhd66wu"/>
-      <w:bookmarkEnd w:id="41"/>
-    </w:p>
-    <w:p>
-      <w:pPr>
-        <w:tabs>
-          <w:tab w:val="left" w:pos="300"/>
-        </w:tabs>
-        <w:jc w:val="both"/>
-        <w:rPr>
-          <w:rFonts w:ascii="Courier New" w:hAnsi="Courier New" w:cs="Courier New"/>
-          <w:sz w:val="22"/>
-        </w:rPr>
-      </w:pPr>
-    </w:p>
-    <w:p>
-      <w:pPr>
-        <w:pStyle w:val="berschrift5"/>
-      </w:pPr>
-      <w:bookmarkStart w:id="42" w:name="h.36nn271n2c7p"/>
+      <w:r>
+        <w:rPr>
+          <w:sz w:val="22"/>
+        </w:rPr>
+        <w:t>There are a few top and upper level ontologies</w:t>
+      </w:r>
+      <w:r>
+        <w:rPr>
+          <w:sz w:val="22"/>
+        </w:rPr>
+        <w:t xml:space="preserve"> (TLO)</w:t>
+      </w:r>
+      <w:r>
+        <w:rPr>
+          <w:sz w:val="22"/>
+        </w:rPr>
+        <w:t xml:space="preserve"> already</w:t>
+      </w:r>
+      <w:r>
+        <w:rPr>
+          <w:sz w:val="22"/>
+        </w:rPr>
+        <w:t xml:space="preserve"> established. From BFO, OBILight &amp; BioTopLight (btl2), we choose btl2</w:t>
+      </w:r>
+      <w:r>
+        <w:rPr>
+          <w:rStyle w:val="Endnotenzeichen"/>
+          <w:sz w:val="22"/>
+        </w:rPr>
+        <w:endnoteReference w:id="17"/>
+      </w:r>
+      <w:r>
+        <w:rPr>
+          <w:sz w:val="22"/>
+        </w:rPr>
+        <w:t xml:space="preserve"> as top level ontology to guide our CV upper level development. The reason was that the WP2 leads are involved in </w:t>
+      </w:r>
+      <w:r>
+        <w:rPr>
+          <w:sz w:val="22"/>
+        </w:rPr>
+        <w:t xml:space="preserve">the </w:t>
+      </w:r>
+      <w:r>
+        <w:rPr>
+          <w:sz w:val="22"/>
+        </w:rPr>
+        <w:t xml:space="preserve">btl2 development (fast to react) and </w:t>
+      </w:r>
+      <w:r>
+        <w:rPr>
+          <w:sz w:val="22"/>
+        </w:rPr>
+        <w:t>it</w:t>
+      </w:r>
+      <w:r>
+        <w:rPr>
+          <w:sz w:val="22"/>
+        </w:rPr>
+        <w:t xml:space="preserve"> provides a proper set of object properties (close to Relations Ontology). At the moment only a few relations from unit ontology (UO) are used. Bridges from btl2 to BFO </w:t>
+      </w:r>
+      <w:r>
+        <w:rPr>
+          <w:sz w:val="22"/>
+        </w:rPr>
+        <w:t>and</w:t>
+      </w:r>
+      <w:r>
+        <w:rPr>
+          <w:sz w:val="22"/>
+        </w:rPr>
+        <w:t xml:space="preserve"> other TLOs exist and we can at some later point</w:t>
+      </w:r>
+      <w:r>
+        <w:rPr>
+          <w:sz w:val="22"/>
+        </w:rPr>
+        <w:t xml:space="preserve"> still switch the TLO, as we do not</w:t>
+      </w:r>
+      <w:r>
+        <w:rPr>
+          <w:sz w:val="22"/>
+        </w:rPr>
+        <w:t xml:space="preserve"> use any axioms (</w:t>
+      </w:r>
+      <w:bookmarkStart w:id="42" w:name="h.2lf0bdwys8t3"/>
       <w:bookmarkEnd w:id="42"/>
       <w:r>
-        <w:t>Top Level Ontology usage</w:t>
-      </w:r>
-    </w:p>
-    <w:p>
-      <w:pPr>
-        <w:tabs>
-          <w:tab w:val="left" w:pos="300"/>
-        </w:tabs>
-        <w:jc w:val="both"/>
-        <w:rPr>
-          <w:sz w:val="22"/>
-        </w:rPr>
-      </w:pPr>
-      <w:r>
-        <w:rPr>
-          <w:sz w:val="22"/>
-        </w:rPr>
-        <w:t>There are a few top and upper level ontologies</w:t>
-      </w:r>
-      <w:r>
-        <w:rPr>
-          <w:sz w:val="22"/>
-        </w:rPr>
-        <w:t xml:space="preserve"> (TLO)</w:t>
-      </w:r>
-      <w:r>
-        <w:rPr>
-          <w:sz w:val="22"/>
-        </w:rPr>
-        <w:t xml:space="preserve"> already</w:t>
-      </w:r>
-      <w:r>
-        <w:rPr>
-          <w:sz w:val="22"/>
-        </w:rPr>
-        <w:t xml:space="preserve"> established. From BFO, OBILight &amp; BioTopLight (btl2), we choose btl2</w:t>
-      </w:r>
-      <w:r>
-        <w:rPr>
-          <w:rStyle w:val="Endnotenzeichen"/>
-          <w:sz w:val="22"/>
-        </w:rPr>
-        <w:endnoteReference w:id="17"/>
-      </w:r>
-      <w:r>
-        <w:rPr>
-          <w:sz w:val="22"/>
-        </w:rPr>
-        <w:t xml:space="preserve"> as top level ontology to guide our CV upper level development. The reason was that the WP2 leads are involved in </w:t>
-      </w:r>
-      <w:r>
-        <w:rPr>
-          <w:sz w:val="22"/>
-        </w:rPr>
-        <w:t xml:space="preserve">the </w:t>
-      </w:r>
-      <w:r>
-        <w:rPr>
-          <w:sz w:val="22"/>
-        </w:rPr>
-        <w:t xml:space="preserve">btl2 development (fast to react) and </w:t>
-      </w:r>
-      <w:r>
-        <w:rPr>
-          <w:sz w:val="22"/>
-        </w:rPr>
-        <w:t>it</w:t>
-      </w:r>
-      <w:r>
-        <w:rPr>
-          <w:sz w:val="22"/>
-        </w:rPr>
-        <w:t xml:space="preserve"> provides a proper set of object properties (close to Relations Ontology). At the moment only a few relations from unit ontology (UO) are used. Bridges from btl2 to BFO </w:t>
-      </w:r>
-      <w:r>
-        <w:rPr>
-          <w:sz w:val="22"/>
-        </w:rPr>
-        <w:t>and</w:t>
-      </w:r>
-      <w:r>
-        <w:rPr>
-          <w:sz w:val="22"/>
-        </w:rPr>
-        <w:t xml:space="preserve"> other TLOs exist and we can at some later point</w:t>
-      </w:r>
-      <w:r>
-        <w:rPr>
-          <w:sz w:val="22"/>
-        </w:rPr>
-        <w:t xml:space="preserve"> still switch the TLO, as we do not</w:t>
-      </w:r>
-      <w:r>
-        <w:rPr>
-          <w:sz w:val="22"/>
-        </w:rPr>
-        <w:t xml:space="preserve"> use any axioms (</w:t>
-      </w:r>
-      <w:bookmarkStart w:id="43" w:name="h.2lf0bdwys8t3"/>
+        <w:rPr>
+          <w:sz w:val="22"/>
+        </w:rPr>
+        <w:t>It</w:t>
+      </w:r>
+      <w:r>
+        <w:rPr>
+          <w:sz w:val="22"/>
+        </w:rPr>
+        <w:t xml:space="preserve"> is only ~10 classes, so </w:t>
+      </w:r>
+      <w:r>
+        <w:rPr>
+          <w:sz w:val="22"/>
+        </w:rPr>
+        <w:t xml:space="preserve">rebinning </w:t>
+      </w:r>
+      <w:r>
+        <w:rPr>
+          <w:sz w:val="22"/>
+        </w:rPr>
+        <w:t>will be</w:t>
+      </w:r>
+      <w:r>
+        <w:rPr>
+          <w:sz w:val="22"/>
+        </w:rPr>
+        <w:t xml:space="preserve"> </w:t>
+      </w:r>
+      <w:r>
+        <w:rPr>
+          <w:sz w:val="22"/>
+        </w:rPr>
+        <w:t>quick</w:t>
+      </w:r>
+      <w:r>
+        <w:rPr>
+          <w:sz w:val="22"/>
+        </w:rPr>
+        <w:t>).</w:t>
+      </w:r>
+      <w:r>
+        <w:rPr>
+          <w:sz w:val="22"/>
+        </w:rPr>
+        <w:t xml:space="preserve"> </w:t>
+      </w:r>
+      <w:r>
+        <w:rPr>
+          <w:sz w:val="22"/>
+        </w:rPr>
+        <w:t xml:space="preserve">It can be argued why we use a TLO when developing a CV not an Ontology. </w:t>
+      </w:r>
+      <w:bookmarkStart w:id="43" w:name="h.4dgawqlwnp69"/>
       <w:bookmarkEnd w:id="43"/>
-      <w:r>
-        <w:rPr>
-          <w:sz w:val="22"/>
-        </w:rPr>
-        <w:t>It</w:t>
-      </w:r>
-      <w:r>
-        <w:rPr>
-          <w:sz w:val="22"/>
-        </w:rPr>
-        <w:t xml:space="preserve"> is only ~10 classes, so </w:t>
-      </w:r>
-      <w:r>
-        <w:rPr>
-          <w:sz w:val="22"/>
-        </w:rPr>
-        <w:t xml:space="preserve">rebinning </w:t>
-      </w:r>
-      <w:r>
-        <w:rPr>
-          <w:sz w:val="22"/>
-        </w:rPr>
-        <w:t>will be</w:t>
-      </w:r>
-      <w:r>
-        <w:rPr>
-          <w:sz w:val="22"/>
-        </w:rPr>
-        <w:t xml:space="preserve"> </w:t>
-      </w:r>
-      <w:r>
-        <w:rPr>
-          <w:sz w:val="22"/>
-        </w:rPr>
-        <w:t>quick</w:t>
-      </w:r>
-      <w:r>
-        <w:rPr>
-          <w:sz w:val="22"/>
-        </w:rPr>
-        <w:t>).</w:t>
-      </w:r>
-      <w:r>
-        <w:rPr>
-          <w:sz w:val="22"/>
-        </w:rPr>
-        <w:t xml:space="preserve"> </w:t>
-      </w:r>
-      <w:r>
-        <w:rPr>
-          <w:sz w:val="22"/>
-        </w:rPr>
-        <w:t xml:space="preserve">It can be argued why we use a TLO when developing a CV not an Ontology. </w:t>
-      </w:r>
-      <w:bookmarkStart w:id="44" w:name="h.4dgawqlwnp69"/>
-      <w:bookmarkEnd w:id="44"/>
       <w:r>
         <w:rPr>
           <w:sz w:val="22"/>
@@ -5581,129 +5579,129 @@
           <w:sz w:val="22"/>
         </w:rPr>
       </w:pPr>
-      <w:bookmarkStart w:id="45" w:name="h.ek8pvq5g8w9y"/>
+      <w:bookmarkStart w:id="44" w:name="h.ek8pvq5g8w9y"/>
+      <w:bookmarkEnd w:id="44"/>
+      <w:r>
+        <w:rPr>
+          <w:sz w:val="22"/>
+        </w:rPr>
+        <w:t xml:space="preserve">Nevertheless, at the moment we avoid any usage of object properties from the CV. E.g. for </w:t>
+      </w:r>
+      <w:r>
+        <w:rPr>
+          <w:sz w:val="22"/>
+        </w:rPr>
+        <w:t xml:space="preserve">coding the vendor of an NMR </w:t>
+      </w:r>
+      <w:r>
+        <w:rPr>
+          <w:sz w:val="22"/>
+        </w:rPr>
+        <w:t>instrument</w:t>
+      </w:r>
+      <w:r>
+        <w:rPr>
+          <w:sz w:val="22"/>
+        </w:rPr>
+        <w:t xml:space="preserve">, we could have </w:t>
+      </w:r>
+      <w:r>
+        <w:rPr>
+          <w:sz w:val="22"/>
+        </w:rPr>
+        <w:t xml:space="preserve">the following axiom </w:t>
+      </w:r>
+      <w:r>
+        <w:rPr>
+          <w:sz w:val="22"/>
+        </w:rPr>
+        <w:t>in the CV:</w:t>
+      </w:r>
+      <w:r>
+        <w:rPr>
+          <w:sz w:val="22"/>
+        </w:rPr>
+        <w:t xml:space="preserve">  </w:t>
+      </w:r>
+      <w:r>
+        <w:rPr>
+          <w:rFonts w:ascii="Courier New" w:hAnsi="Courier New" w:cs="Courier New"/>
+          <w:sz w:val="22"/>
+        </w:rPr>
+        <w:t>‘</w:t>
+      </w:r>
+      <w:r>
+        <w:rPr>
+          <w:rFonts w:ascii="Courier New" w:hAnsi="Courier New" w:cs="Courier New"/>
+          <w:sz w:val="22"/>
+        </w:rPr>
+        <w:t>NMR Instrument</w:t>
+      </w:r>
+      <w:r>
+        <w:rPr>
+          <w:rFonts w:ascii="Courier New" w:hAnsi="Courier New" w:cs="Courier New"/>
+          <w:sz w:val="22"/>
+        </w:rPr>
+        <w:t>’</w:t>
+      </w:r>
+      <w:r>
+        <w:rPr>
+          <w:rFonts w:ascii="Courier New" w:hAnsi="Courier New" w:cs="Courier New"/>
+          <w:sz w:val="22"/>
+        </w:rPr>
+        <w:t xml:space="preserve"> hasVendor Vendor</w:t>
+      </w:r>
+    </w:p>
+    <w:p>
+      <w:pPr>
+        <w:tabs>
+          <w:tab w:val="left" w:pos="300"/>
+        </w:tabs>
+        <w:jc w:val="both"/>
+        <w:rPr>
+          <w:sz w:val="22"/>
+        </w:rPr>
+      </w:pPr>
+      <w:bookmarkStart w:id="45" w:name="h.ssj27mtgz3px"/>
       <w:bookmarkEnd w:id="45"/>
       <w:r>
         <w:rPr>
           <w:sz w:val="22"/>
         </w:rPr>
-        <w:t xml:space="preserve">Nevertheless, at the moment we avoid any usage of object properties from the CV. E.g. for </w:t>
-      </w:r>
-      <w:r>
-        <w:rPr>
-          <w:sz w:val="22"/>
-        </w:rPr>
-        <w:t xml:space="preserve">coding the vendor of an NMR </w:t>
-      </w:r>
-      <w:r>
-        <w:rPr>
-          <w:sz w:val="22"/>
-        </w:rPr>
-        <w:t>instrument</w:t>
-      </w:r>
-      <w:r>
-        <w:rPr>
-          <w:sz w:val="22"/>
-        </w:rPr>
-        <w:t xml:space="preserve">, we could have </w:t>
-      </w:r>
-      <w:r>
-        <w:rPr>
-          <w:sz w:val="22"/>
-        </w:rPr>
-        <w:t xml:space="preserve">the following axiom </w:t>
-      </w:r>
-      <w:r>
-        <w:rPr>
-          <w:sz w:val="22"/>
-        </w:rPr>
-        <w:t>in the CV:</w:t>
-      </w:r>
-      <w:r>
-        <w:rPr>
-          <w:sz w:val="22"/>
-        </w:rPr>
-        <w:t xml:space="preserve">  </w:t>
-      </w:r>
-      <w:r>
-        <w:rPr>
-          <w:rFonts w:ascii="Courier New" w:hAnsi="Courier New" w:cs="Courier New"/>
-          <w:sz w:val="22"/>
-        </w:rPr>
-        <w:t>‘</w:t>
-      </w:r>
-      <w:r>
-        <w:rPr>
-          <w:rFonts w:ascii="Courier New" w:hAnsi="Courier New" w:cs="Courier New"/>
-          <w:sz w:val="22"/>
-        </w:rPr>
-        <w:t>NMR Instrument</w:t>
-      </w:r>
-      <w:r>
-        <w:rPr>
-          <w:rFonts w:ascii="Courier New" w:hAnsi="Courier New" w:cs="Courier New"/>
-          <w:sz w:val="22"/>
-        </w:rPr>
-        <w:t>’</w:t>
-      </w:r>
-      <w:r>
-        <w:rPr>
-          <w:rFonts w:ascii="Courier New" w:hAnsi="Courier New" w:cs="Courier New"/>
-          <w:sz w:val="22"/>
-        </w:rPr>
-        <w:t xml:space="preserve"> hasVendor Vendor</w:t>
-      </w:r>
-    </w:p>
-    <w:p>
-      <w:pPr>
-        <w:tabs>
-          <w:tab w:val="left" w:pos="300"/>
-        </w:tabs>
-        <w:jc w:val="both"/>
-        <w:rPr>
-          <w:sz w:val="22"/>
-        </w:rPr>
-      </w:pPr>
-      <w:bookmarkStart w:id="46" w:name="h.ssj27mtgz3px"/>
+        <w:t>Instead, we say in the mapping file that for an Instrument, the Name and Vendor has to be specified.</w:t>
+      </w:r>
+      <w:r>
+        <w:rPr>
+          <w:sz w:val="22"/>
+        </w:rPr>
+        <w:t xml:space="preserve"> In an equal way we amend CV information describing Software, e.g. the version info is stored in an XSD attribute.</w:t>
+      </w:r>
+    </w:p>
+    <w:p>
+      <w:pPr>
+        <w:pStyle w:val="berschrift3"/>
+        <w:jc w:val="both"/>
+      </w:pPr>
+      <w:bookmarkStart w:id="46" w:name="h.j99vjl9upmdl"/>
+      <w:bookmarkStart w:id="47" w:name="h.tg4tn1e9nit6"/>
+      <w:bookmarkStart w:id="48" w:name="h.no1nmxmi1zdt"/>
+      <w:bookmarkStart w:id="49" w:name="h.uup1apfdejo0"/>
+      <w:bookmarkStart w:id="50" w:name="h.qcv53obhavxa"/>
+      <w:bookmarkStart w:id="51" w:name="_Toc372122005"/>
       <w:bookmarkEnd w:id="46"/>
-      <w:r>
-        <w:rPr>
-          <w:sz w:val="22"/>
-        </w:rPr>
-        <w:t>Instead, we say in the mapping file that for an Instrument, the Name and Vendor has to be specified.</w:t>
-      </w:r>
-      <w:r>
-        <w:rPr>
-          <w:sz w:val="22"/>
-        </w:rPr>
-        <w:t xml:space="preserve"> In an equal way we amend CV information describing Software, e.g. the version info is stored in an XSD attribute.</w:t>
-      </w:r>
-    </w:p>
-    <w:p>
-      <w:pPr>
-        <w:pStyle w:val="berschrift3"/>
-        <w:jc w:val="both"/>
-      </w:pPr>
-      <w:bookmarkStart w:id="47" w:name="h.j99vjl9upmdl"/>
-      <w:bookmarkStart w:id="48" w:name="h.tg4tn1e9nit6"/>
-      <w:bookmarkStart w:id="49" w:name="h.no1nmxmi1zdt"/>
-      <w:bookmarkStart w:id="50" w:name="h.uup1apfdejo0"/>
-      <w:bookmarkStart w:id="51" w:name="h.qcv53obhavxa"/>
-      <w:bookmarkStart w:id="52" w:name="_Toc372122005"/>
       <w:bookmarkEnd w:id="47"/>
       <w:bookmarkEnd w:id="48"/>
       <w:bookmarkEnd w:id="49"/>
       <w:bookmarkEnd w:id="50"/>
+      <w:r>
+        <w:t>Example implementations</w:t>
+      </w:r>
+      <w:bookmarkStart w:id="52" w:name="h.ia6spdh4fg5x"/>
+      <w:bookmarkEnd w:id="52"/>
+      <w:r>
+        <w:t xml:space="preserve"> (nmrML.xml instances)</w:t>
+      </w:r>
       <w:bookmarkEnd w:id="51"/>
-      <w:r>
-        <w:t>Example implementations</w:t>
-      </w:r>
-      <w:bookmarkStart w:id="53" w:name="h.ia6spdh4fg5x"/>
-      <w:bookmarkEnd w:id="53"/>
-      <w:r>
-        <w:t xml:space="preserve"> (nmrML.xml instances)</w:t>
-      </w:r>
-      <w:bookmarkEnd w:id="52"/>
     </w:p>
     <w:p>
       <w:pPr>
@@ -6267,14 +6265,14 @@
         <w:pStyle w:val="berschrift3"/>
         <w:jc w:val="both"/>
       </w:pPr>
-      <w:bookmarkStart w:id="54" w:name="h.lqs1cvrubwhh"/>
+      <w:bookmarkStart w:id="53" w:name="h.lqs1cvrubwhh"/>
+      <w:bookmarkStart w:id="54" w:name="_Toc372122006"/>
       <w:bookmarkStart w:id="55" w:name="_Toc370369508"/>
-      <w:bookmarkStart w:id="56" w:name="_Toc372122006"/>
+      <w:bookmarkEnd w:id="53"/>
+      <w:r>
+        <w:t>Source files and documentation</w:t>
+      </w:r>
       <w:bookmarkEnd w:id="54"/>
-      <w:r>
-        <w:t>Source files and documentation</w:t>
-      </w:r>
-      <w:bookmarkEnd w:id="56"/>
     </w:p>
     <w:p>
       <w:pPr>
@@ -6812,7 +6810,7 @@
         </w:tabs>
         <w:spacing w:before="360" w:after="80" w:line="276" w:lineRule="auto"/>
       </w:pPr>
-      <w:bookmarkStart w:id="57" w:name="_Toc372122007"/>
+      <w:bookmarkStart w:id="56" w:name="_Toc372122007"/>
       <w:r>
         <w:rPr>
           <w:i w:val="0"/>
@@ -6822,253 +6820,253 @@
         <w:t>Next steps</w:t>
       </w:r>
       <w:bookmarkEnd w:id="55"/>
+      <w:bookmarkEnd w:id="56"/>
+    </w:p>
+    <w:p>
+      <w:pPr>
+        <w:tabs>
+          <w:tab w:val="left" w:pos="300"/>
+        </w:tabs>
+        <w:jc w:val="both"/>
+        <w:rPr>
+          <w:sz w:val="22"/>
+        </w:rPr>
+      </w:pPr>
+      <w:r>
+        <w:rPr>
+          <w:sz w:val="22"/>
+        </w:rPr>
+        <w:t xml:space="preserve">The next step is to plan the first release of the core </w:t>
+      </w:r>
+      <w:r>
+        <w:rPr>
+          <w:sz w:val="22"/>
+        </w:rPr>
+        <w:t>XSD</w:t>
+      </w:r>
+      <w:r>
+        <w:rPr>
+          <w:sz w:val="22"/>
+        </w:rPr>
+        <w:t xml:space="preserve"> and initial CV.</w:t>
+      </w:r>
+      <w:r>
+        <w:rPr>
+          <w:sz w:val="22"/>
+        </w:rPr>
+        <w:t xml:space="preserve"> </w:t>
+      </w:r>
+      <w:r>
+        <w:rPr>
+          <w:sz w:val="22"/>
+        </w:rPr>
+        <w:t xml:space="preserve">Further testing of the XSD is required with diverse experimental configurations, to ensure that our goal of flexibility has been achieved. We must also ensure that the schema is compatible with the steps we are taking toward QuantML and IdentML. </w:t>
+      </w:r>
+    </w:p>
+    <w:p>
+      <w:pPr>
+        <w:tabs>
+          <w:tab w:val="left" w:pos="300"/>
+        </w:tabs>
+        <w:jc w:val="both"/>
+        <w:rPr>
+          <w:sz w:val="22"/>
+        </w:rPr>
+      </w:pPr>
+      <w:r>
+        <w:rPr>
+          <w:sz w:val="22"/>
+        </w:rPr>
+        <w:t xml:space="preserve">Continuing to improve the documentation and building a community of users will provide further feedback for improvements to the Schema. </w:t>
+      </w:r>
+      <w:r>
+        <w:rPr>
+          <w:sz w:val="22"/>
+        </w:rPr>
+        <w:t>At the same time we will continue the data-driven CV expansions and add new terms according to the additional examples selected by our different partners. On the CV side we also need to integrate new EBI-NMR CV classes (using tabular mass term import).</w:t>
+      </w:r>
+    </w:p>
+    <w:p>
+      <w:pPr>
+        <w:tabs>
+          <w:tab w:val="left" w:pos="300"/>
+        </w:tabs>
+        <w:jc w:val="both"/>
+        <w:rPr>
+          <w:sz w:val="22"/>
+        </w:rPr>
+      </w:pPr>
+      <w:r>
+        <w:rPr>
+          <w:sz w:val="22"/>
+        </w:rPr>
+        <w:t xml:space="preserve">In general we have to extend the format specification, e.g. adding more experimental metadata, such as sample types as well as more information on metabolite identification and quantification (both XSD </w:t>
+      </w:r>
+      <w:r>
+        <w:rPr>
+          <w:sz w:val="22"/>
+        </w:rPr>
+        <w:t>and CV side).</w:t>
+      </w:r>
+    </w:p>
+    <w:p>
+      <w:pPr>
+        <w:tabs>
+          <w:tab w:val="left" w:pos="300"/>
+        </w:tabs>
+        <w:jc w:val="both"/>
+        <w:rPr>
+          <w:sz w:val="22"/>
+        </w:rPr>
+      </w:pPr>
+      <w:r>
+        <w:rPr>
+          <w:sz w:val="22"/>
+        </w:rPr>
+        <w:t xml:space="preserve">Also we need to work out </w:t>
+      </w:r>
+      <w:r>
+        <w:rPr>
+          <w:sz w:val="22"/>
+        </w:rPr>
+        <w:t>an</w:t>
+      </w:r>
+      <w:r>
+        <w:rPr>
+          <w:sz w:val="22"/>
+        </w:rPr>
+        <w:t xml:space="preserve"> evaluation pipeline. As part of the next deliverable </w:t>
+      </w:r>
+      <w:r>
+        <w:rPr>
+          <w:sz w:val="22"/>
+        </w:rPr>
+        <w:t>(</w:t>
+      </w:r>
+      <w:r>
+        <w:rPr>
+          <w:sz w:val="22"/>
+        </w:rPr>
+        <w:t>D2.5 - Real data, Converters, Validators and Parsers for NMR-ML</w:t>
+      </w:r>
+      <w:r>
+        <w:rPr>
+          <w:sz w:val="22"/>
+        </w:rPr>
+        <w:t xml:space="preserve">, </w:t>
+      </w:r>
+      <w:r>
+        <w:rPr>
+          <w:sz w:val="22"/>
+        </w:rPr>
+        <w:t>m24)</w:t>
+      </w:r>
+      <w:r>
+        <w:rPr>
+          <w:sz w:val="22"/>
+        </w:rPr>
+        <w:t xml:space="preserve">, </w:t>
+      </w:r>
+      <w:r>
+        <w:rPr>
+          <w:sz w:val="22"/>
+        </w:rPr>
+        <w:t xml:space="preserve">we will implement the CV-aware validator software and </w:t>
+      </w:r>
+      <w:r>
+        <w:rPr>
+          <w:sz w:val="22"/>
+        </w:rPr>
+        <w:t xml:space="preserve">extensive </w:t>
+      </w:r>
+      <w:r>
+        <w:rPr>
+          <w:sz w:val="22"/>
+        </w:rPr>
+        <w:t xml:space="preserve">mapping files containing </w:t>
+      </w:r>
+      <w:r>
+        <w:rPr>
+          <w:sz w:val="22"/>
+        </w:rPr>
+        <w:t xml:space="preserve">the </w:t>
+      </w:r>
+      <w:r>
+        <w:rPr>
+          <w:sz w:val="22"/>
+        </w:rPr>
+        <w:t>verification rules to check xml instances on semantic errors and completeness.</w:t>
+      </w:r>
+    </w:p>
+    <w:p>
+      <w:pPr>
+        <w:tabs>
+          <w:tab w:val="left" w:pos="300"/>
+        </w:tabs>
+        <w:jc w:val="both"/>
+        <w:rPr>
+          <w:sz w:val="22"/>
+        </w:rPr>
+      </w:pPr>
+      <w:r>
+        <w:rPr>
+          <w:sz w:val="22"/>
+        </w:rPr>
+        <w:t>In parallel we</w:t>
+      </w:r>
+      <w:r>
+        <w:rPr>
+          <w:sz w:val="22"/>
+        </w:rPr>
+        <w:t xml:space="preserve"> will</w:t>
+      </w:r>
+      <w:r>
+        <w:rPr>
+          <w:sz w:val="22"/>
+        </w:rPr>
+        <w:t xml:space="preserve"> implement </w:t>
+      </w:r>
+      <w:r>
+        <w:rPr>
+          <w:sz w:val="22"/>
+        </w:rPr>
+        <w:t xml:space="preserve">the </w:t>
+      </w:r>
+      <w:r>
+        <w:rPr>
+          <w:sz w:val="22"/>
+        </w:rPr>
+        <w:t>parsers for format conversions and I/O to open source tools. The creation of ISA Tab specifications for easy tabular data entry and minimal reporting requirement enforcement is considered a further next s</w:t>
+      </w:r>
+      <w:r>
+        <w:rPr>
+          <w:sz w:val="22"/>
+        </w:rPr>
+        <w:t>tep (D2.6)</w:t>
+      </w:r>
+      <w:r>
+        <w:rPr>
+          <w:sz w:val="22"/>
+        </w:rPr>
+        <w:t>.</w:t>
+      </w:r>
+    </w:p>
+    <w:p>
+      <w:pPr>
+        <w:pStyle w:val="berschrift1"/>
+        <w:tabs>
+          <w:tab w:val="left" w:pos="300"/>
+        </w:tabs>
+        <w:spacing w:before="480" w:after="120" w:line="360" w:lineRule="auto"/>
+        <w:jc w:val="both"/>
+        <w:rPr>
+          <w:sz w:val="22"/>
+        </w:rPr>
+      </w:pPr>
+      <w:bookmarkStart w:id="57" w:name="h.mkee38vq2yqz"/>
+      <w:bookmarkStart w:id="58" w:name="_Toc370369509"/>
+      <w:bookmarkStart w:id="59" w:name="_Toc372122008"/>
       <w:bookmarkEnd w:id="57"/>
-    </w:p>
-    <w:p>
-      <w:pPr>
-        <w:tabs>
-          <w:tab w:val="left" w:pos="300"/>
-        </w:tabs>
-        <w:jc w:val="both"/>
-        <w:rPr>
-          <w:sz w:val="22"/>
-        </w:rPr>
-      </w:pPr>
-      <w:r>
-        <w:rPr>
-          <w:sz w:val="22"/>
-        </w:rPr>
-        <w:t xml:space="preserve">The next step is to plan the first release of the core </w:t>
-      </w:r>
-      <w:r>
-        <w:rPr>
-          <w:sz w:val="22"/>
-        </w:rPr>
-        <w:t>XSD</w:t>
-      </w:r>
-      <w:r>
-        <w:rPr>
-          <w:sz w:val="22"/>
-        </w:rPr>
-        <w:t xml:space="preserve"> and initial CV.</w:t>
-      </w:r>
-      <w:r>
-        <w:rPr>
-          <w:sz w:val="22"/>
-        </w:rPr>
-        <w:t xml:space="preserve"> </w:t>
-      </w:r>
-      <w:r>
-        <w:rPr>
-          <w:sz w:val="22"/>
-        </w:rPr>
-        <w:t xml:space="preserve">Further testing of the XSD is required with diverse experimental configurations, to ensure that our goal of flexibility has been achieved. We must also ensure that the schema is compatible with the steps we are taking toward QuantML and IdentML. </w:t>
-      </w:r>
-    </w:p>
-    <w:p>
-      <w:pPr>
-        <w:tabs>
-          <w:tab w:val="left" w:pos="300"/>
-        </w:tabs>
-        <w:jc w:val="both"/>
-        <w:rPr>
-          <w:sz w:val="22"/>
-        </w:rPr>
-      </w:pPr>
-      <w:r>
-        <w:rPr>
-          <w:sz w:val="22"/>
-        </w:rPr>
-        <w:t xml:space="preserve">Continuing to improve the documentation and building a community of users will provide further feedback for improvements to the Schema. </w:t>
-      </w:r>
-      <w:r>
-        <w:rPr>
-          <w:sz w:val="22"/>
-        </w:rPr>
-        <w:t>At the same time we will continue the data-driven CV expansions and add new terms according to the additional examples selected by our different partners. On the CV side we also need to integrate new EBI-NMR CV classes (using tabular mass term import).</w:t>
-      </w:r>
-    </w:p>
-    <w:p>
-      <w:pPr>
-        <w:tabs>
-          <w:tab w:val="left" w:pos="300"/>
-        </w:tabs>
-        <w:jc w:val="both"/>
-        <w:rPr>
-          <w:sz w:val="22"/>
-        </w:rPr>
-      </w:pPr>
-      <w:r>
-        <w:rPr>
-          <w:sz w:val="22"/>
-        </w:rPr>
-        <w:t xml:space="preserve">In general we have to extend the format specification, e.g. adding more experimental metadata, such as sample types as well as more information on metabolite identification and quantification (both XSD </w:t>
-      </w:r>
-      <w:r>
-        <w:rPr>
-          <w:sz w:val="22"/>
-        </w:rPr>
-        <w:t>and CV side).</w:t>
-      </w:r>
-    </w:p>
-    <w:p>
-      <w:pPr>
-        <w:tabs>
-          <w:tab w:val="left" w:pos="300"/>
-        </w:tabs>
-        <w:jc w:val="both"/>
-        <w:rPr>
-          <w:sz w:val="22"/>
-        </w:rPr>
-      </w:pPr>
-      <w:r>
-        <w:rPr>
-          <w:sz w:val="22"/>
-        </w:rPr>
-        <w:t xml:space="preserve">Also we need to work out </w:t>
-      </w:r>
-      <w:r>
-        <w:rPr>
-          <w:sz w:val="22"/>
-        </w:rPr>
-        <w:t>an</w:t>
-      </w:r>
-      <w:r>
-        <w:rPr>
-          <w:sz w:val="22"/>
-        </w:rPr>
-        <w:t xml:space="preserve"> evaluation pipeline. As part of the next deliverable </w:t>
-      </w:r>
-      <w:r>
-        <w:rPr>
-          <w:sz w:val="22"/>
-        </w:rPr>
-        <w:t>(</w:t>
-      </w:r>
-      <w:r>
-        <w:rPr>
-          <w:sz w:val="22"/>
-        </w:rPr>
-        <w:t>D2.5 - Real data, Converters, Validators and Parsers for NMR-ML</w:t>
-      </w:r>
-      <w:r>
-        <w:rPr>
-          <w:sz w:val="22"/>
-        </w:rPr>
-        <w:t xml:space="preserve">, </w:t>
-      </w:r>
-      <w:r>
-        <w:rPr>
-          <w:sz w:val="22"/>
-        </w:rPr>
-        <w:t>m24)</w:t>
-      </w:r>
-      <w:r>
-        <w:rPr>
-          <w:sz w:val="22"/>
-        </w:rPr>
-        <w:t xml:space="preserve">, </w:t>
-      </w:r>
-      <w:r>
-        <w:rPr>
-          <w:sz w:val="22"/>
-        </w:rPr>
-        <w:t xml:space="preserve">we will implement the CV-aware validator software and </w:t>
-      </w:r>
-      <w:r>
-        <w:rPr>
-          <w:sz w:val="22"/>
-        </w:rPr>
-        <w:t xml:space="preserve">extensive </w:t>
-      </w:r>
-      <w:r>
-        <w:rPr>
-          <w:sz w:val="22"/>
-        </w:rPr>
-        <w:t xml:space="preserve">mapping files containing </w:t>
-      </w:r>
-      <w:r>
-        <w:rPr>
-          <w:sz w:val="22"/>
-        </w:rPr>
-        <w:t xml:space="preserve">the </w:t>
-      </w:r>
-      <w:r>
-        <w:rPr>
-          <w:sz w:val="22"/>
-        </w:rPr>
-        <w:t>verification rules to check xml instances on semantic errors and completeness.</w:t>
-      </w:r>
-    </w:p>
-    <w:p>
-      <w:pPr>
-        <w:tabs>
-          <w:tab w:val="left" w:pos="300"/>
-        </w:tabs>
-        <w:jc w:val="both"/>
-        <w:rPr>
-          <w:sz w:val="22"/>
-        </w:rPr>
-      </w:pPr>
-      <w:r>
-        <w:rPr>
-          <w:sz w:val="22"/>
-        </w:rPr>
-        <w:t>In parallel we</w:t>
-      </w:r>
-      <w:r>
-        <w:rPr>
-          <w:sz w:val="22"/>
-        </w:rPr>
-        <w:t xml:space="preserve"> will</w:t>
-      </w:r>
-      <w:r>
-        <w:rPr>
-          <w:sz w:val="22"/>
-        </w:rPr>
-        <w:t xml:space="preserve"> implement </w:t>
-      </w:r>
-      <w:r>
-        <w:rPr>
-          <w:sz w:val="22"/>
-        </w:rPr>
-        <w:t xml:space="preserve">the </w:t>
-      </w:r>
-      <w:r>
-        <w:rPr>
-          <w:sz w:val="22"/>
-        </w:rPr>
-        <w:t>parsers for format conversions and I/O to open source tools. The creation of ISA Tab specifications for easy tabular data entry and minimal reporting requirement enforcement is considered a further next s</w:t>
-      </w:r>
-      <w:r>
-        <w:rPr>
-          <w:sz w:val="22"/>
-        </w:rPr>
-        <w:t>tep (D2.6)</w:t>
-      </w:r>
-      <w:r>
-        <w:rPr>
-          <w:sz w:val="22"/>
-        </w:rPr>
-        <w:t>.</w:t>
-      </w:r>
-    </w:p>
-    <w:p>
-      <w:pPr>
-        <w:pStyle w:val="berschrift1"/>
-        <w:tabs>
-          <w:tab w:val="left" w:pos="300"/>
-        </w:tabs>
-        <w:spacing w:before="480" w:after="120" w:line="360" w:lineRule="auto"/>
-        <w:jc w:val="both"/>
-        <w:rPr>
-          <w:sz w:val="22"/>
-        </w:rPr>
-      </w:pPr>
-      <w:bookmarkStart w:id="58" w:name="h.mkee38vq2yqz"/>
-      <w:bookmarkStart w:id="59" w:name="_Toc370369509"/>
-      <w:bookmarkStart w:id="60" w:name="_Toc372122008"/>
-      <w:bookmarkEnd w:id="58"/>
       <w:r>
         <w:rPr>
           <w:color w:val="000000"/>
@@ -7085,8 +7083,8 @@
         <w:tab/>
         <w:t>Publications</w:t>
       </w:r>
+      <w:bookmarkEnd w:id="58"/>
       <w:bookmarkEnd w:id="59"/>
-      <w:bookmarkEnd w:id="60"/>
     </w:p>
     <w:p>
       <w:pPr>
@@ -7097,8 +7095,8 @@
         <w:ind w:left="361"/>
         <w:jc w:val="both"/>
       </w:pPr>
-      <w:bookmarkStart w:id="61" w:name="h.3rdcrjn"/>
-      <w:bookmarkEnd w:id="61"/>
+      <w:bookmarkStart w:id="60" w:name="h.3rdcrjn"/>
+      <w:bookmarkEnd w:id="60"/>
       <w:r>
         <w:rPr>
           <w:sz w:val="22"/>
@@ -7155,8 +7153,8 @@
           <w:sz w:val="22"/>
         </w:rPr>
       </w:pPr>
-      <w:bookmarkStart w:id="62" w:name="_Toc370369510"/>
-      <w:bookmarkStart w:id="63" w:name="_Toc372122009"/>
+      <w:bookmarkStart w:id="61" w:name="_Toc370369510"/>
+      <w:bookmarkStart w:id="62" w:name="_Toc372122009"/>
       <w:r>
         <w:t>5</w:t>
       </w:r>
@@ -7164,69 +7162,69 @@
         <w:tab/>
         <w:t>Delivery and schedule</w:t>
       </w:r>
+      <w:bookmarkEnd w:id="61"/>
       <w:bookmarkEnd w:id="62"/>
+    </w:p>
+    <w:p>
+      <w:pPr>
+        <w:spacing w:line="360" w:lineRule="auto"/>
+      </w:pPr>
+      <w:r>
+        <w:rPr>
+          <w:sz w:val="22"/>
+        </w:rPr>
+        <w:t>The delivery is delayed:</w:t>
+      </w:r>
+      <w:r>
+        <w:rPr>
+          <w:sz w:val="22"/>
+        </w:rPr>
+        <w:tab/>
+      </w:r>
+      <w:r>
+        <w:rPr>
+          <w:rFonts w:ascii="Verdana" w:eastAsia="Verdana" w:hAnsi="Verdana" w:cs="Verdana"/>
+          <w:sz w:val="22"/>
+        </w:rPr>
+        <w:t>◻</w:t>
+      </w:r>
+      <w:r>
+        <w:rPr>
+          <w:sz w:val="22"/>
+        </w:rPr>
+        <w:t xml:space="preserve"> Yes</w:t>
+      </w:r>
+      <w:r>
+        <w:rPr>
+          <w:sz w:val="22"/>
+        </w:rPr>
+        <w:tab/>
+      </w:r>
+      <w:r>
+        <w:rPr>
+          <w:rFonts w:ascii="Verdana" w:eastAsia="Verdana" w:hAnsi="Verdana" w:cs="Verdana"/>
+          <w:sz w:val="22"/>
+        </w:rPr>
+        <w:t>☑</w:t>
+      </w:r>
+      <w:r>
+        <w:rPr>
+          <w:sz w:val="22"/>
+        </w:rPr>
+        <w:t xml:space="preserve"> No</w:t>
+      </w:r>
+    </w:p>
+    <w:p>
+      <w:pPr>
+        <w:pStyle w:val="berschrift1"/>
+        <w:rPr>
+          <w:sz w:val="22"/>
+        </w:rPr>
+      </w:pPr>
+      <w:bookmarkStart w:id="63" w:name="h.27gl0bclclkz"/>
+      <w:bookmarkStart w:id="64" w:name="_Toc370369511"/>
+      <w:bookmarkStart w:id="65" w:name="_Toc372122010"/>
       <w:bookmarkEnd w:id="63"/>
-    </w:p>
-    <w:p>
-      <w:pPr>
-        <w:spacing w:line="360" w:lineRule="auto"/>
-      </w:pPr>
-      <w:r>
-        <w:rPr>
-          <w:sz w:val="22"/>
-        </w:rPr>
-        <w:t>The delivery is delayed:</w:t>
-      </w:r>
-      <w:r>
-        <w:rPr>
-          <w:sz w:val="22"/>
-        </w:rPr>
-        <w:tab/>
-      </w:r>
-      <w:r>
-        <w:rPr>
-          <w:rFonts w:ascii="Verdana" w:eastAsia="Verdana" w:hAnsi="Verdana" w:cs="Verdana"/>
-          <w:sz w:val="22"/>
-        </w:rPr>
-        <w:t>◻</w:t>
-      </w:r>
-      <w:r>
-        <w:rPr>
-          <w:sz w:val="22"/>
-        </w:rPr>
-        <w:t xml:space="preserve"> Yes</w:t>
-      </w:r>
-      <w:r>
-        <w:rPr>
-          <w:sz w:val="22"/>
-        </w:rPr>
-        <w:tab/>
-      </w:r>
-      <w:r>
-        <w:rPr>
-          <w:rFonts w:ascii="Verdana" w:eastAsia="Verdana" w:hAnsi="Verdana" w:cs="Verdana"/>
-          <w:sz w:val="22"/>
-        </w:rPr>
-        <w:t>☑</w:t>
-      </w:r>
-      <w:r>
-        <w:rPr>
-          <w:sz w:val="22"/>
-        </w:rPr>
-        <w:t xml:space="preserve"> No</w:t>
-      </w:r>
-    </w:p>
-    <w:p>
-      <w:pPr>
-        <w:pStyle w:val="berschrift1"/>
-        <w:rPr>
-          <w:sz w:val="22"/>
-        </w:rPr>
-      </w:pPr>
-      <w:bookmarkStart w:id="64" w:name="h.27gl0bclclkz"/>
-      <w:bookmarkStart w:id="65" w:name="_Toc370369511"/>
-      <w:bookmarkStart w:id="66" w:name="_Toc372122010"/>
-      <w:bookmarkEnd w:id="64"/>
       <w:r>
         <w:t>6</w:t>
       </w:r>
@@ -7234,32 +7232,32 @@
         <w:tab/>
         <w:t>Adjustments made</w:t>
       </w:r>
+      <w:bookmarkEnd w:id="64"/>
       <w:bookmarkEnd w:id="65"/>
+    </w:p>
+    <w:p>
+      <w:pPr>
+        <w:tabs>
+          <w:tab w:val="left" w:pos="300"/>
+        </w:tabs>
+        <w:spacing w:before="240" w:line="360" w:lineRule="auto"/>
+        <w:jc w:val="both"/>
+      </w:pPr>
+      <w:r>
+        <w:rPr>
+          <w:sz w:val="22"/>
+        </w:rPr>
+        <w:t>None.</w:t>
+      </w:r>
+    </w:p>
+    <w:p>
+      <w:pPr>
+        <w:pStyle w:val="berschrift1"/>
+      </w:pPr>
+      <w:bookmarkStart w:id="66" w:name="h.n5wd1vczydh4"/>
+      <w:bookmarkStart w:id="67" w:name="_Toc370369512"/>
+      <w:bookmarkStart w:id="68" w:name="_Toc372122011"/>
       <w:bookmarkEnd w:id="66"/>
-    </w:p>
-    <w:p>
-      <w:pPr>
-        <w:tabs>
-          <w:tab w:val="left" w:pos="300"/>
-        </w:tabs>
-        <w:spacing w:before="240" w:line="360" w:lineRule="auto"/>
-        <w:jc w:val="both"/>
-      </w:pPr>
-      <w:r>
-        <w:rPr>
-          <w:sz w:val="22"/>
-        </w:rPr>
-        <w:t>None.</w:t>
-      </w:r>
-    </w:p>
-    <w:p>
-      <w:pPr>
-        <w:pStyle w:val="berschrift1"/>
-      </w:pPr>
-      <w:bookmarkStart w:id="67" w:name="h.n5wd1vczydh4"/>
-      <w:bookmarkStart w:id="68" w:name="_Toc370369512"/>
-      <w:bookmarkStart w:id="69" w:name="_Toc372122011"/>
-      <w:bookmarkEnd w:id="67"/>
       <w:r>
         <w:t>7</w:t>
       </w:r>
@@ -7267,8 +7265,8 @@
         <w:tab/>
         <w:t>Efforts for this deliverable</w:t>
       </w:r>
+      <w:bookmarkEnd w:id="67"/>
       <w:bookmarkEnd w:id="68"/>
-      <w:bookmarkEnd w:id="69"/>
     </w:p>
     <w:p/>
     <w:tbl>
@@ -7843,7 +7841,13 @@
               <w:spacing w:before="120" w:after="120" w:line="360" w:lineRule="auto"/>
             </w:pPr>
             <w:r>
-              <w:t>0.3 (in kind contribution)</w:t>
+              <w:t>0.</w:t>
+            </w:r>
+            <w:r>
+              <w:t>2</w:t>
+            </w:r>
+            <w:r>
+              <w:t xml:space="preserve"> (in kind contribution)</w:t>
             </w:r>
           </w:p>
         </w:tc>
@@ -7923,8 +7927,13 @@
               <w:spacing w:before="120" w:after="120" w:line="360" w:lineRule="auto"/>
             </w:pPr>
             <w:r>
-              <w:t>0.7</w:t>
-            </w:r>
+              <w:t>0.</w:t>
+            </w:r>
+            <w:r>
+              <w:t>8</w:t>
+            </w:r>
+            <w:bookmarkStart w:id="69" w:name="_GoBack"/>
+            <w:bookmarkEnd w:id="69"/>
           </w:p>
         </w:tc>
         <w:tc>
@@ -12853,9 +12862,6 @@
         <w:t xml:space="preserve">(2009) The PSI semantic validator: a framework to check MIAPE compliance of proteomics data. </w:t>
       </w:r>
       <w:r>
-        <w:rPr>
-          <w:lang w:val="de-DE"/>
-        </w:rPr>
         <w:t>Proteomics, 9, 5112–5119.</w:t>
       </w:r>
     </w:p>
@@ -13105,7 +13111,7 @@
       <w:rPr>
         <w:noProof/>
       </w:rPr>
-      <w:t>2</w:t>
+      <w:t>15</w:t>
     </w:r>
     <w:r>
       <w:fldChar w:fldCharType="end"/>
@@ -13113,14 +13119,27 @@
     <w:r>
       <w:t xml:space="preserve"> | </w:t>
     </w:r>
-    <w:fldSimple w:instr=" NUMPAGES ">
-      <w:r>
-        <w:rPr>
-          <w:noProof/>
-        </w:rPr>
-        <w:t>21</w:t>
-      </w:r>
-    </w:fldSimple>
+    <w:r>
+      <w:fldChar w:fldCharType="begin"/>
+    </w:r>
+    <w:r>
+      <w:instrText xml:space="preserve"> NUMPAGES </w:instrText>
+    </w:r>
+    <w:r>
+      <w:fldChar w:fldCharType="separate"/>
+    </w:r>
+    <w:r>
+      <w:rPr>
+        <w:noProof/>
+      </w:rPr>
+      <w:t>21</w:t>
+    </w:r>
+    <w:r>
+      <w:rPr>
+        <w:noProof/>
+      </w:rPr>
+      <w:fldChar w:fldCharType="end"/>
+    </w:r>
     <w:r>
       <w:cr/>
     </w:r>
@@ -16521,7 +16540,7 @@
 </file>
 
 <file path=customXml/itemProps1.xml><?xml version="1.0" encoding="utf-8"?>
-<ds:datastoreItem xmlns:ds="http://schemas.openxmlformats.org/officeDocument/2006/customXml" ds:itemID="{45A5115A-2F23-4BA5-BD90-263FC23CBE87}">
+<ds:datastoreItem xmlns:ds="http://schemas.openxmlformats.org/officeDocument/2006/customXml" ds:itemID="{F13897F0-F875-4ECF-9055-561376687FA5}">
   <ds:schemaRefs>
     <ds:schemaRef ds:uri="http://schemas.openxmlformats.org/officeDocument/2006/bibliography"/>
   </ds:schemaRefs>

</xml_diff>